<commit_message>
MKTime cypress test update
</commit_message>
<xml_diff>
--- a/Database Technologies EC149762022/MKT/MKTIME SQL - QUESTIONS.docx
+++ b/Database Technologies EC149762022/MKT/MKTIME SQL - QUESTIONS.docx
@@ -442,19 +442,11 @@
               <w:t xml:space="preserve">SELECT </w:t>
             </w:r>
             <w:proofErr w:type="spellStart"/>
-            <w:proofErr w:type="gramStart"/>
-            <w:r>
-              <w:rPr>
-                <w:rFonts w:asciiTheme="majorHAnsi" w:hAnsiTheme="majorHAnsi"/>
-              </w:rPr>
-              <w:t>p.product</w:t>
-            </w:r>
-            <w:proofErr w:type="gramEnd"/>
-            <w:r>
-              <w:rPr>
-                <w:rFonts w:asciiTheme="majorHAnsi" w:hAnsiTheme="majorHAnsi"/>
-              </w:rPr>
-              <w:t>_name</w:t>
+            <w:r>
+              <w:rPr>
+                <w:rFonts w:asciiTheme="majorHAnsi" w:hAnsiTheme="majorHAnsi"/>
+              </w:rPr>
+              <w:t>p.product_name</w:t>
             </w:r>
             <w:proofErr w:type="spellEnd"/>
             <w:r>
@@ -598,16 +590,8 @@
               <w:rPr>
                 <w:rFonts w:asciiTheme="majorHAnsi" w:hAnsiTheme="majorHAnsi"/>
               </w:rPr>
-              <w:t xml:space="preserve">List the 5 products total </w:t>
-            </w:r>
-            <w:proofErr w:type="gramStart"/>
-            <w:r>
-              <w:rPr>
-                <w:rFonts w:asciiTheme="majorHAnsi" w:hAnsiTheme="majorHAnsi"/>
-              </w:rPr>
-              <w:t>sales</w:t>
-            </w:r>
-            <w:proofErr w:type="gramEnd"/>
+              <w:t>List the 5 products total sales</w:t>
+            </w:r>
           </w:p>
           <w:p>
             <w:pPr>
@@ -630,6 +614,7 @@
             <w:r>
               <w:rPr>
                 <w:rFonts w:asciiTheme="majorHAnsi" w:hAnsiTheme="majorHAnsi"/>
+                <w:noProof/>
               </w:rPr>
               <w:drawing>
                 <wp:inline distT="0" distB="0" distL="0" distR="0" wp14:anchorId="2AEF7774" wp14:editId="3FC66C57">
@@ -865,19 +850,11 @@
               <w:t xml:space="preserve">, </w:t>
             </w:r>
             <w:proofErr w:type="spellStart"/>
-            <w:proofErr w:type="gramStart"/>
-            <w:r>
-              <w:rPr>
-                <w:rFonts w:asciiTheme="majorHAnsi" w:hAnsiTheme="majorHAnsi"/>
-              </w:rPr>
-              <w:t>u.first</w:t>
-            </w:r>
-            <w:proofErr w:type="gramEnd"/>
-            <w:r>
-              <w:rPr>
-                <w:rFonts w:asciiTheme="majorHAnsi" w:hAnsiTheme="majorHAnsi"/>
-              </w:rPr>
-              <w:t>_name</w:t>
+            <w:r>
+              <w:rPr>
+                <w:rFonts w:asciiTheme="majorHAnsi" w:hAnsiTheme="majorHAnsi"/>
+              </w:rPr>
+              <w:t>u.first_name</w:t>
             </w:r>
             <w:proofErr w:type="spellEnd"/>
             <w:r>
@@ -970,19 +947,11 @@
               <w:t>WHERE DATE(</w:t>
             </w:r>
             <w:proofErr w:type="spellStart"/>
-            <w:proofErr w:type="gramStart"/>
-            <w:r>
-              <w:rPr>
-                <w:rFonts w:asciiTheme="majorHAnsi" w:hAnsiTheme="majorHAnsi"/>
-              </w:rPr>
-              <w:t>o.order</w:t>
-            </w:r>
-            <w:proofErr w:type="gramEnd"/>
-            <w:r>
-              <w:rPr>
-                <w:rFonts w:asciiTheme="majorHAnsi" w:hAnsiTheme="majorHAnsi"/>
-              </w:rPr>
-              <w:t>_date</w:t>
+            <w:r>
+              <w:rPr>
+                <w:rFonts w:asciiTheme="majorHAnsi" w:hAnsiTheme="majorHAnsi"/>
+              </w:rPr>
+              <w:t>o.order_date</w:t>
             </w:r>
             <w:proofErr w:type="spellEnd"/>
             <w:r>
@@ -1031,6 +1000,7 @@
             <w:r>
               <w:rPr>
                 <w:rFonts w:asciiTheme="majorHAnsi" w:hAnsiTheme="majorHAnsi"/>
+                <w:noProof/>
               </w:rPr>
               <w:drawing>
                 <wp:inline distT="0" distB="0" distL="0" distR="0" wp14:anchorId="1F13BDE8" wp14:editId="5369403A">
@@ -1244,17 +1214,9 @@
               <w:rPr>
                 <w:rFonts w:asciiTheme="majorHAnsi" w:hAnsiTheme="majorHAnsi"/>
               </w:rPr>
-              <w:t>product_</w:t>
-            </w:r>
-            <w:proofErr w:type="gramStart"/>
-            <w:r>
-              <w:rPr>
-                <w:rFonts w:asciiTheme="majorHAnsi" w:hAnsiTheme="majorHAnsi"/>
-              </w:rPr>
-              <w:t>price</w:t>
-            </w:r>
-            <w:proofErr w:type="spellEnd"/>
-            <w:proofErr w:type="gramEnd"/>
+              <w:t>product_price</w:t>
+            </w:r>
+            <w:proofErr w:type="spellEnd"/>
           </w:p>
           <w:p>
             <w:pPr>
@@ -1355,6 +1317,7 @@
             <w:r>
               <w:rPr>
                 <w:rFonts w:asciiTheme="majorHAnsi" w:hAnsiTheme="majorHAnsi"/>
+                <w:noProof/>
               </w:rPr>
               <w:drawing>
                 <wp:inline distT="0" distB="0" distL="0" distR="0" wp14:anchorId="0E24E29E" wp14:editId="498250B1">
@@ -1562,19 +1525,11 @@
               <w:t xml:space="preserve">SELECT </w:t>
             </w:r>
             <w:proofErr w:type="spellStart"/>
-            <w:proofErr w:type="gramStart"/>
-            <w:r>
-              <w:rPr>
-                <w:rFonts w:asciiTheme="majorHAnsi" w:hAnsiTheme="majorHAnsi"/>
-              </w:rPr>
-              <w:t>p.product</w:t>
-            </w:r>
-            <w:proofErr w:type="gramEnd"/>
-            <w:r>
-              <w:rPr>
-                <w:rFonts w:asciiTheme="majorHAnsi" w:hAnsiTheme="majorHAnsi"/>
-              </w:rPr>
-              <w:t>_name</w:t>
+            <w:r>
+              <w:rPr>
+                <w:rFonts w:asciiTheme="majorHAnsi" w:hAnsiTheme="majorHAnsi"/>
+              </w:rPr>
+              <w:t>p.product_name</w:t>
             </w:r>
             <w:proofErr w:type="spellEnd"/>
             <w:r>
@@ -1660,19 +1615,11 @@
               <w:t xml:space="preserve">JOIN products p ON </w:t>
             </w:r>
             <w:proofErr w:type="spellStart"/>
-            <w:proofErr w:type="gramStart"/>
-            <w:r>
-              <w:rPr>
-                <w:rFonts w:asciiTheme="majorHAnsi" w:hAnsiTheme="majorHAnsi"/>
-              </w:rPr>
-              <w:t>oc.product</w:t>
-            </w:r>
-            <w:proofErr w:type="gramEnd"/>
-            <w:r>
-              <w:rPr>
-                <w:rFonts w:asciiTheme="majorHAnsi" w:hAnsiTheme="majorHAnsi"/>
-              </w:rPr>
-              <w:t>_id</w:t>
+            <w:r>
+              <w:rPr>
+                <w:rFonts w:asciiTheme="majorHAnsi" w:hAnsiTheme="majorHAnsi"/>
+              </w:rPr>
+              <w:t>oc.product_id</w:t>
             </w:r>
             <w:proofErr w:type="spellEnd"/>
             <w:r>
@@ -1706,19 +1653,11 @@
               <w:t xml:space="preserve">JOIN orders o ON </w:t>
             </w:r>
             <w:proofErr w:type="spellStart"/>
-            <w:proofErr w:type="gramStart"/>
-            <w:r>
-              <w:rPr>
-                <w:rFonts w:asciiTheme="majorHAnsi" w:hAnsiTheme="majorHAnsi"/>
-              </w:rPr>
-              <w:t>oc.order</w:t>
-            </w:r>
-            <w:proofErr w:type="gramEnd"/>
-            <w:r>
-              <w:rPr>
-                <w:rFonts w:asciiTheme="majorHAnsi" w:hAnsiTheme="majorHAnsi"/>
-              </w:rPr>
-              <w:t>_id</w:t>
+            <w:r>
+              <w:rPr>
+                <w:rFonts w:asciiTheme="majorHAnsi" w:hAnsiTheme="majorHAnsi"/>
+              </w:rPr>
+              <w:t>oc.order_id</w:t>
             </w:r>
             <w:proofErr w:type="spellEnd"/>
             <w:r>
@@ -1808,16 +1747,8 @@
               <w:rPr>
                 <w:rFonts w:asciiTheme="majorHAnsi" w:hAnsiTheme="majorHAnsi"/>
               </w:rPr>
-              <w:t xml:space="preserve">20 sold </w:t>
-            </w:r>
-            <w:proofErr w:type="gramStart"/>
-            <w:r>
-              <w:rPr>
-                <w:rFonts w:asciiTheme="majorHAnsi" w:hAnsiTheme="majorHAnsi"/>
-              </w:rPr>
-              <w:t>articles</w:t>
-            </w:r>
-            <w:proofErr w:type="gramEnd"/>
+              <w:t>20 sold articles</w:t>
+            </w:r>
           </w:p>
           <w:p>
             <w:pPr>
@@ -1840,6 +1771,7 @@
             <w:r>
               <w:rPr>
                 <w:rFonts w:asciiTheme="majorHAnsi" w:hAnsiTheme="majorHAnsi"/>
+                <w:noProof/>
               </w:rPr>
               <w:drawing>
                 <wp:inline distT="0" distB="0" distL="0" distR="0" wp14:anchorId="46384D21" wp14:editId="009CB7E9">
@@ -2048,19 +1980,11 @@
               <w:t xml:space="preserve">, </w:t>
             </w:r>
             <w:proofErr w:type="spellStart"/>
-            <w:proofErr w:type="gramStart"/>
-            <w:r>
-              <w:rPr>
-                <w:rFonts w:asciiTheme="majorHAnsi" w:hAnsiTheme="majorHAnsi"/>
-              </w:rPr>
-              <w:t>u.first</w:t>
-            </w:r>
-            <w:proofErr w:type="gramEnd"/>
-            <w:r>
-              <w:rPr>
-                <w:rFonts w:asciiTheme="majorHAnsi" w:hAnsiTheme="majorHAnsi"/>
-              </w:rPr>
-              <w:t>_name</w:t>
+            <w:r>
+              <w:rPr>
+                <w:rFonts w:asciiTheme="majorHAnsi" w:hAnsiTheme="majorHAnsi"/>
+              </w:rPr>
+              <w:t>u.first_name</w:t>
             </w:r>
             <w:proofErr w:type="spellEnd"/>
             <w:r>
@@ -2181,19 +2105,11 @@
               <w:t xml:space="preserve">, </w:t>
             </w:r>
             <w:proofErr w:type="spellStart"/>
-            <w:proofErr w:type="gramStart"/>
-            <w:r>
-              <w:rPr>
-                <w:rFonts w:asciiTheme="majorHAnsi" w:hAnsiTheme="majorHAnsi"/>
-              </w:rPr>
-              <w:t>u.first</w:t>
-            </w:r>
-            <w:proofErr w:type="gramEnd"/>
-            <w:r>
-              <w:rPr>
-                <w:rFonts w:asciiTheme="majorHAnsi" w:hAnsiTheme="majorHAnsi"/>
-              </w:rPr>
-              <w:t>_name</w:t>
+            <w:r>
+              <w:rPr>
+                <w:rFonts w:asciiTheme="majorHAnsi" w:hAnsiTheme="majorHAnsi"/>
+              </w:rPr>
+              <w:t>u.first_name</w:t>
             </w:r>
             <w:proofErr w:type="spellEnd"/>
             <w:r>
@@ -2232,21 +2148,7 @@
               <w:rPr>
                 <w:rFonts w:asciiTheme="majorHAnsi" w:hAnsiTheme="majorHAnsi"/>
               </w:rPr>
-              <w:t xml:space="preserve">Many </w:t>
-            </w:r>
-            <w:proofErr w:type="gramStart"/>
-            <w:r>
-              <w:rPr>
-                <w:rFonts w:asciiTheme="majorHAnsi" w:hAnsiTheme="majorHAnsi"/>
-              </w:rPr>
-              <w:t>user</w:t>
-            </w:r>
-            <w:proofErr w:type="gramEnd"/>
-            <w:r>
-              <w:rPr>
-                <w:rFonts w:asciiTheme="majorHAnsi" w:hAnsiTheme="majorHAnsi"/>
-              </w:rPr>
-              <w:t xml:space="preserve"> can purchase many items, but needs to show the 16 current costumers</w:t>
+              <w:t>Many user can purchase many items, but needs to show the 16 current costumers</w:t>
             </w:r>
           </w:p>
         </w:tc>
@@ -2263,6 +2165,7 @@
             <w:r>
               <w:rPr>
                 <w:rFonts w:asciiTheme="majorHAnsi" w:hAnsiTheme="majorHAnsi"/>
+                <w:noProof/>
               </w:rPr>
               <w:drawing>
                 <wp:inline distT="0" distB="0" distL="0" distR="0" wp14:anchorId="53896739" wp14:editId="0B05EE95">
@@ -2437,19 +2340,11 @@
               <w:t xml:space="preserve">SELECT </w:t>
             </w:r>
             <w:proofErr w:type="spellStart"/>
-            <w:proofErr w:type="gramStart"/>
-            <w:r>
-              <w:rPr>
-                <w:rFonts w:asciiTheme="majorHAnsi" w:hAnsiTheme="majorHAnsi"/>
-              </w:rPr>
-              <w:t>p.product</w:t>
-            </w:r>
-            <w:proofErr w:type="gramEnd"/>
-            <w:r>
-              <w:rPr>
-                <w:rFonts w:asciiTheme="majorHAnsi" w:hAnsiTheme="majorHAnsi"/>
-              </w:rPr>
-              <w:t>_name</w:t>
+            <w:r>
+              <w:rPr>
+                <w:rFonts w:asciiTheme="majorHAnsi" w:hAnsiTheme="majorHAnsi"/>
+              </w:rPr>
+              <w:t>p.product_name</w:t>
             </w:r>
             <w:proofErr w:type="spellEnd"/>
             <w:r>
@@ -2515,19 +2410,11 @@
               <w:t xml:space="preserve">JOIN products p ON </w:t>
             </w:r>
             <w:proofErr w:type="spellStart"/>
-            <w:proofErr w:type="gramStart"/>
-            <w:r>
-              <w:rPr>
-                <w:rFonts w:asciiTheme="majorHAnsi" w:hAnsiTheme="majorHAnsi"/>
-              </w:rPr>
-              <w:t>oc.product</w:t>
-            </w:r>
-            <w:proofErr w:type="gramEnd"/>
-            <w:r>
-              <w:rPr>
-                <w:rFonts w:asciiTheme="majorHAnsi" w:hAnsiTheme="majorHAnsi"/>
-              </w:rPr>
-              <w:t>_id</w:t>
+            <w:r>
+              <w:rPr>
+                <w:rFonts w:asciiTheme="majorHAnsi" w:hAnsiTheme="majorHAnsi"/>
+              </w:rPr>
+              <w:t>oc.product_id</w:t>
             </w:r>
             <w:proofErr w:type="spellEnd"/>
             <w:r>
@@ -2558,19 +2445,11 @@
               <w:t xml:space="preserve">JOIN orders o ON </w:t>
             </w:r>
             <w:proofErr w:type="spellStart"/>
-            <w:proofErr w:type="gramStart"/>
-            <w:r>
-              <w:rPr>
-                <w:rFonts w:asciiTheme="majorHAnsi" w:hAnsiTheme="majorHAnsi"/>
-              </w:rPr>
-              <w:t>oc.order</w:t>
-            </w:r>
-            <w:proofErr w:type="gramEnd"/>
-            <w:r>
-              <w:rPr>
-                <w:rFonts w:asciiTheme="majorHAnsi" w:hAnsiTheme="majorHAnsi"/>
-              </w:rPr>
-              <w:t>_id</w:t>
+            <w:r>
+              <w:rPr>
+                <w:rFonts w:asciiTheme="majorHAnsi" w:hAnsiTheme="majorHAnsi"/>
+              </w:rPr>
+              <w:t>oc.order_id</w:t>
             </w:r>
             <w:proofErr w:type="spellEnd"/>
             <w:r>
@@ -2626,6 +2505,7 @@
             <w:r>
               <w:rPr>
                 <w:rFonts w:asciiTheme="majorHAnsi" w:hAnsiTheme="majorHAnsi"/>
+                <w:noProof/>
               </w:rPr>
               <w:drawing>
                 <wp:inline distT="0" distB="0" distL="0" distR="0" wp14:anchorId="5EEFE484" wp14:editId="53AEB25F">
@@ -3164,6 +3044,7 @@
             <w:r>
               <w:rPr>
                 <w:rFonts w:asciiTheme="majorHAnsi" w:hAnsiTheme="majorHAnsi"/>
+                <w:noProof/>
               </w:rPr>
               <w:drawing>
                 <wp:inline distT="0" distB="0" distL="0" distR="0" wp14:anchorId="497E23A7" wp14:editId="65F010D5">
@@ -3348,19 +3229,11 @@
               <w:t xml:space="preserve">SELECT </w:t>
             </w:r>
             <w:proofErr w:type="spellStart"/>
-            <w:proofErr w:type="gramStart"/>
-            <w:r>
-              <w:rPr>
-                <w:rFonts w:asciiTheme="majorHAnsi" w:hAnsiTheme="majorHAnsi"/>
-              </w:rPr>
-              <w:t>c.category</w:t>
-            </w:r>
-            <w:proofErr w:type="gramEnd"/>
-            <w:r>
-              <w:rPr>
-                <w:rFonts w:asciiTheme="majorHAnsi" w:hAnsiTheme="majorHAnsi"/>
-              </w:rPr>
-              <w:t>_name</w:t>
+            <w:r>
+              <w:rPr>
+                <w:rFonts w:asciiTheme="majorHAnsi" w:hAnsiTheme="majorHAnsi"/>
+              </w:rPr>
+              <w:t>c.category_name</w:t>
             </w:r>
             <w:proofErr w:type="spellEnd"/>
             <w:r>
@@ -3454,19 +3327,11 @@
               <w:t xml:space="preserve">JOIN products p ON </w:t>
             </w:r>
             <w:proofErr w:type="spellStart"/>
-            <w:proofErr w:type="gramStart"/>
-            <w:r>
-              <w:rPr>
-                <w:rFonts w:asciiTheme="majorHAnsi" w:hAnsiTheme="majorHAnsi"/>
-              </w:rPr>
-              <w:t>oc.product</w:t>
-            </w:r>
-            <w:proofErr w:type="gramEnd"/>
-            <w:r>
-              <w:rPr>
-                <w:rFonts w:asciiTheme="majorHAnsi" w:hAnsiTheme="majorHAnsi"/>
-              </w:rPr>
-              <w:t>_id</w:t>
+            <w:r>
+              <w:rPr>
+                <w:rFonts w:asciiTheme="majorHAnsi" w:hAnsiTheme="majorHAnsi"/>
+              </w:rPr>
+              <w:t>oc.product_id</w:t>
             </w:r>
             <w:proofErr w:type="spellEnd"/>
             <w:r>
@@ -3511,19 +3376,11 @@
               <w:t xml:space="preserve"> pc ON </w:t>
             </w:r>
             <w:proofErr w:type="spellStart"/>
-            <w:proofErr w:type="gramStart"/>
-            <w:r>
-              <w:rPr>
-                <w:rFonts w:asciiTheme="majorHAnsi" w:hAnsiTheme="majorHAnsi"/>
-              </w:rPr>
-              <w:t>p.product</w:t>
-            </w:r>
-            <w:proofErr w:type="gramEnd"/>
-            <w:r>
-              <w:rPr>
-                <w:rFonts w:asciiTheme="majorHAnsi" w:hAnsiTheme="majorHAnsi"/>
-              </w:rPr>
-              <w:t>_id</w:t>
+            <w:r>
+              <w:rPr>
+                <w:rFonts w:asciiTheme="majorHAnsi" w:hAnsiTheme="majorHAnsi"/>
+              </w:rPr>
+              <w:t>p.product_id</w:t>
             </w:r>
             <w:proofErr w:type="spellEnd"/>
             <w:r>
@@ -3554,19 +3411,11 @@
               <w:t xml:space="preserve">JOIN categories c ON </w:t>
             </w:r>
             <w:proofErr w:type="spellStart"/>
-            <w:proofErr w:type="gramStart"/>
-            <w:r>
-              <w:rPr>
-                <w:rFonts w:asciiTheme="majorHAnsi" w:hAnsiTheme="majorHAnsi"/>
-              </w:rPr>
-              <w:t>pc.category</w:t>
-            </w:r>
-            <w:proofErr w:type="gramEnd"/>
-            <w:r>
-              <w:rPr>
-                <w:rFonts w:asciiTheme="majorHAnsi" w:hAnsiTheme="majorHAnsi"/>
-              </w:rPr>
-              <w:t>_id</w:t>
+            <w:r>
+              <w:rPr>
+                <w:rFonts w:asciiTheme="majorHAnsi" w:hAnsiTheme="majorHAnsi"/>
+              </w:rPr>
+              <w:t>pc.category_id</w:t>
             </w:r>
             <w:proofErr w:type="spellEnd"/>
             <w:r>
@@ -3597,19 +3446,11 @@
               <w:t xml:space="preserve">GROUP BY </w:t>
             </w:r>
             <w:proofErr w:type="spellStart"/>
-            <w:proofErr w:type="gramStart"/>
-            <w:r>
-              <w:rPr>
-                <w:rFonts w:asciiTheme="majorHAnsi" w:hAnsiTheme="majorHAnsi"/>
-              </w:rPr>
-              <w:t>c.category</w:t>
-            </w:r>
-            <w:proofErr w:type="gramEnd"/>
-            <w:r>
-              <w:rPr>
-                <w:rFonts w:asciiTheme="majorHAnsi" w:hAnsiTheme="majorHAnsi"/>
-              </w:rPr>
-              <w:t>_name</w:t>
+            <w:r>
+              <w:rPr>
+                <w:rFonts w:asciiTheme="majorHAnsi" w:hAnsiTheme="majorHAnsi"/>
+              </w:rPr>
+              <w:t>c.category_name</w:t>
             </w:r>
             <w:proofErr w:type="spellEnd"/>
           </w:p>
@@ -3685,6 +3526,7 @@
             <w:r>
               <w:rPr>
                 <w:rFonts w:asciiTheme="majorHAnsi" w:hAnsiTheme="majorHAnsi"/>
+                <w:noProof/>
               </w:rPr>
               <w:drawing>
                 <wp:inline distT="0" distB="0" distL="0" distR="0" wp14:anchorId="356BF7CC" wp14:editId="0A0E2D2C">
@@ -3749,7 +3591,19 @@
         <w:rPr>
           <w:rFonts w:asciiTheme="majorHAnsi" w:hAnsiTheme="majorHAnsi"/>
         </w:rPr>
-        <w:t xml:space="preserve">11. </w:t>
+        <w:t>1</w:t>
+      </w:r>
+      <w:r>
+        <w:rPr>
+          <w:rFonts w:asciiTheme="majorHAnsi" w:hAnsiTheme="majorHAnsi"/>
+        </w:rPr>
+        <w:t>0</w:t>
+      </w:r>
+      <w:r>
+        <w:rPr>
+          <w:rFonts w:asciiTheme="majorHAnsi" w:hAnsiTheme="majorHAnsi"/>
+        </w:rPr>
+        <w:t xml:space="preserve">. </w:t>
       </w:r>
       <w:r>
         <w:rPr>
@@ -3874,194 +3728,192 @@
               <w:t xml:space="preserve">SELECT </w:t>
             </w:r>
             <w:proofErr w:type="spellStart"/>
-            <w:proofErr w:type="gramStart"/>
             <w:r>
               <w:rPr>
                 <w:rFonts w:asciiTheme="majorHAnsi" w:hAnsiTheme="majorHAnsi"/>
                 <w:sz w:val="18"/>
                 <w:szCs w:val="18"/>
               </w:rPr>
-              <w:t>u.first</w:t>
-            </w:r>
-            <w:proofErr w:type="gramEnd"/>
+              <w:t>u.first_name</w:t>
+            </w:r>
+            <w:proofErr w:type="spellEnd"/>
             <w:r>
               <w:rPr>
                 <w:rFonts w:asciiTheme="majorHAnsi" w:hAnsiTheme="majorHAnsi"/>
                 <w:sz w:val="18"/>
                 <w:szCs w:val="18"/>
               </w:rPr>
-              <w:t>_name</w:t>
-            </w:r>
-            <w:proofErr w:type="spellEnd"/>
+              <w:t xml:space="preserve">, </w:t>
+            </w:r>
+            <w:proofErr w:type="spellStart"/>
             <w:r>
               <w:rPr>
                 <w:rFonts w:asciiTheme="majorHAnsi" w:hAnsiTheme="majorHAnsi"/>
                 <w:sz w:val="18"/>
                 <w:szCs w:val="18"/>
               </w:rPr>
-              <w:t xml:space="preserve">, </w:t>
-            </w:r>
-            <w:proofErr w:type="spellStart"/>
+              <w:t>u.last_name</w:t>
+            </w:r>
+            <w:proofErr w:type="spellEnd"/>
             <w:r>
               <w:rPr>
                 <w:rFonts w:asciiTheme="majorHAnsi" w:hAnsiTheme="majorHAnsi"/>
                 <w:sz w:val="18"/>
                 <w:szCs w:val="18"/>
               </w:rPr>
-              <w:t>u.last_name</w:t>
-            </w:r>
-            <w:proofErr w:type="spellEnd"/>
+              <w:t xml:space="preserve">, </w:t>
+            </w:r>
+            <w:proofErr w:type="spellStart"/>
             <w:r>
               <w:rPr>
                 <w:rFonts w:asciiTheme="majorHAnsi" w:hAnsiTheme="majorHAnsi"/>
                 <w:sz w:val="18"/>
                 <w:szCs w:val="18"/>
               </w:rPr>
-              <w:t xml:space="preserve">, </w:t>
-            </w:r>
-            <w:proofErr w:type="spellStart"/>
+              <w:t>o.order_id</w:t>
+            </w:r>
+            <w:proofErr w:type="spellEnd"/>
             <w:r>
               <w:rPr>
                 <w:rFonts w:asciiTheme="majorHAnsi" w:hAnsiTheme="majorHAnsi"/>
                 <w:sz w:val="18"/>
                 <w:szCs w:val="18"/>
               </w:rPr>
-              <w:t>o.order_id</w:t>
-            </w:r>
-            <w:proofErr w:type="spellEnd"/>
+              <w:t xml:space="preserve">, </w:t>
+            </w:r>
+            <w:proofErr w:type="spellStart"/>
             <w:r>
               <w:rPr>
                 <w:rFonts w:asciiTheme="majorHAnsi" w:hAnsiTheme="majorHAnsi"/>
                 <w:sz w:val="18"/>
                 <w:szCs w:val="18"/>
               </w:rPr>
-              <w:t xml:space="preserve">, </w:t>
-            </w:r>
-            <w:proofErr w:type="spellStart"/>
+              <w:t>o.total_amount</w:t>
+            </w:r>
+            <w:proofErr w:type="spellEnd"/>
             <w:r>
               <w:rPr>
                 <w:rFonts w:asciiTheme="majorHAnsi" w:hAnsiTheme="majorHAnsi"/>
                 <w:sz w:val="18"/>
                 <w:szCs w:val="18"/>
               </w:rPr>
-              <w:t>o.total_amount</w:t>
-            </w:r>
-            <w:proofErr w:type="spellEnd"/>
+              <w:t xml:space="preserve">, </w:t>
+            </w:r>
+            <w:proofErr w:type="spellStart"/>
             <w:r>
               <w:rPr>
                 <w:rFonts w:asciiTheme="majorHAnsi" w:hAnsiTheme="majorHAnsi"/>
                 <w:sz w:val="18"/>
                 <w:szCs w:val="18"/>
               </w:rPr>
-              <w:t xml:space="preserve">, </w:t>
-            </w:r>
-            <w:proofErr w:type="spellStart"/>
-            <w:r>
+              <w:t>o.order_date</w:t>
+            </w:r>
+            <w:proofErr w:type="spellEnd"/>
+          </w:p>
+          <w:p>
+            <w:pPr>
               <w:rPr>
                 <w:rFonts w:asciiTheme="majorHAnsi" w:hAnsiTheme="majorHAnsi"/>
                 <w:sz w:val="18"/>
                 <w:szCs w:val="18"/>
               </w:rPr>
-              <w:t>o.order_date</w:t>
-            </w:r>
-            <w:proofErr w:type="spellEnd"/>
-          </w:p>
-          <w:p>
-            <w:pPr>
+            </w:pPr>
+            <w:r>
               <w:rPr>
                 <w:rFonts w:asciiTheme="majorHAnsi" w:hAnsiTheme="majorHAnsi"/>
                 <w:sz w:val="18"/>
                 <w:szCs w:val="18"/>
               </w:rPr>
-            </w:pPr>
-            <w:r>
+              <w:t>FROM users u</w:t>
+            </w:r>
+          </w:p>
+          <w:p>
+            <w:pPr>
               <w:rPr>
                 <w:rFonts w:asciiTheme="majorHAnsi" w:hAnsiTheme="majorHAnsi"/>
                 <w:sz w:val="18"/>
                 <w:szCs w:val="18"/>
               </w:rPr>
-              <w:t>FROM users u</w:t>
-            </w:r>
-          </w:p>
-          <w:p>
-            <w:pPr>
+            </w:pPr>
+            <w:r>
               <w:rPr>
                 <w:rFonts w:asciiTheme="majorHAnsi" w:hAnsiTheme="majorHAnsi"/>
                 <w:sz w:val="18"/>
                 <w:szCs w:val="18"/>
               </w:rPr>
-            </w:pPr>
+              <w:t xml:space="preserve">JOIN orders o ON </w:t>
+            </w:r>
+            <w:proofErr w:type="spellStart"/>
             <w:r>
               <w:rPr>
                 <w:rFonts w:asciiTheme="majorHAnsi" w:hAnsiTheme="majorHAnsi"/>
                 <w:sz w:val="18"/>
                 <w:szCs w:val="18"/>
               </w:rPr>
-              <w:t xml:space="preserve">JOIN orders o ON </w:t>
-            </w:r>
-            <w:proofErr w:type="spellStart"/>
+              <w:t>u.user_id</w:t>
+            </w:r>
+            <w:proofErr w:type="spellEnd"/>
             <w:r>
               <w:rPr>
                 <w:rFonts w:asciiTheme="majorHAnsi" w:hAnsiTheme="majorHAnsi"/>
                 <w:sz w:val="18"/>
                 <w:szCs w:val="18"/>
               </w:rPr>
-              <w:t>u.user_id</w:t>
-            </w:r>
-            <w:proofErr w:type="spellEnd"/>
+              <w:t xml:space="preserve"> = </w:t>
+            </w:r>
+            <w:proofErr w:type="spellStart"/>
             <w:r>
               <w:rPr>
                 <w:rFonts w:asciiTheme="majorHAnsi" w:hAnsiTheme="majorHAnsi"/>
                 <w:sz w:val="18"/>
                 <w:szCs w:val="18"/>
               </w:rPr>
-              <w:t xml:space="preserve"> = </w:t>
-            </w:r>
-            <w:proofErr w:type="spellStart"/>
-            <w:r>
+              <w:t>o.user_id</w:t>
+            </w:r>
+            <w:proofErr w:type="spellEnd"/>
+          </w:p>
+          <w:p>
+            <w:pPr>
               <w:rPr>
                 <w:rFonts w:asciiTheme="majorHAnsi" w:hAnsiTheme="majorHAnsi"/>
                 <w:sz w:val="18"/>
                 <w:szCs w:val="18"/>
               </w:rPr>
-              <w:t>o.user_id</w:t>
-            </w:r>
-            <w:proofErr w:type="spellEnd"/>
-          </w:p>
-          <w:p>
-            <w:pPr>
+            </w:pPr>
+            <w:r>
               <w:rPr>
                 <w:rFonts w:asciiTheme="majorHAnsi" w:hAnsiTheme="majorHAnsi"/>
                 <w:sz w:val="18"/>
                 <w:szCs w:val="18"/>
               </w:rPr>
-            </w:pPr>
+              <w:t xml:space="preserve">WHERE </w:t>
+            </w:r>
+            <w:proofErr w:type="spellStart"/>
             <w:r>
               <w:rPr>
                 <w:rFonts w:asciiTheme="majorHAnsi" w:hAnsiTheme="majorHAnsi"/>
                 <w:sz w:val="18"/>
                 <w:szCs w:val="18"/>
               </w:rPr>
-              <w:t xml:space="preserve">WHERE </w:t>
-            </w:r>
-            <w:proofErr w:type="spellStart"/>
-            <w:proofErr w:type="gramStart"/>
+              <w:t>u.first_name</w:t>
+            </w:r>
+            <w:proofErr w:type="spellEnd"/>
             <w:r>
               <w:rPr>
                 <w:rFonts w:asciiTheme="majorHAnsi" w:hAnsiTheme="majorHAnsi"/>
                 <w:sz w:val="18"/>
                 <w:szCs w:val="18"/>
               </w:rPr>
-              <w:t>u.first</w:t>
-            </w:r>
-            <w:proofErr w:type="gramEnd"/>
+              <w:t xml:space="preserve"> = 'John' AND </w:t>
+            </w:r>
+            <w:proofErr w:type="spellStart"/>
             <w:r>
               <w:rPr>
                 <w:rFonts w:asciiTheme="majorHAnsi" w:hAnsiTheme="majorHAnsi"/>
                 <w:sz w:val="18"/>
                 <w:szCs w:val="18"/>
               </w:rPr>
-              <w:t>_name</w:t>
+              <w:t>u.last_name</w:t>
             </w:r>
             <w:proofErr w:type="spellEnd"/>
             <w:r>
@@ -4070,24 +3922,6 @@
                 <w:sz w:val="18"/>
                 <w:szCs w:val="18"/>
               </w:rPr>
-              <w:t xml:space="preserve"> = 'John' AND </w:t>
-            </w:r>
-            <w:proofErr w:type="spellStart"/>
-            <w:r>
-              <w:rPr>
-                <w:rFonts w:asciiTheme="majorHAnsi" w:hAnsiTheme="majorHAnsi"/>
-                <w:sz w:val="18"/>
-                <w:szCs w:val="18"/>
-              </w:rPr>
-              <w:t>u.last_name</w:t>
-            </w:r>
-            <w:proofErr w:type="spellEnd"/>
-            <w:r>
-              <w:rPr>
-                <w:rFonts w:asciiTheme="majorHAnsi" w:hAnsiTheme="majorHAnsi"/>
-                <w:sz w:val="18"/>
-                <w:szCs w:val="18"/>
-              </w:rPr>
               <w:t xml:space="preserve"> = 'Doe';</w:t>
             </w:r>
           </w:p>
@@ -4137,6 +3971,7 @@
             <w:r>
               <w:rPr>
                 <w:rFonts w:asciiTheme="majorHAnsi" w:hAnsiTheme="majorHAnsi"/>
+                <w:noProof/>
               </w:rPr>
               <w:drawing>
                 <wp:inline distT="0" distB="0" distL="0" distR="0" wp14:anchorId="60DCC40F" wp14:editId="393794CE">
@@ -4208,7 +4043,19 @@
         <w:rPr>
           <w:rFonts w:asciiTheme="majorHAnsi" w:hAnsiTheme="majorHAnsi"/>
         </w:rPr>
-        <w:t xml:space="preserve">12. </w:t>
+        <w:t>1</w:t>
+      </w:r>
+      <w:r>
+        <w:rPr>
+          <w:rFonts w:asciiTheme="majorHAnsi" w:hAnsiTheme="majorHAnsi"/>
+        </w:rPr>
+        <w:t>1</w:t>
+      </w:r>
+      <w:r>
+        <w:rPr>
+          <w:rFonts w:asciiTheme="majorHAnsi" w:hAnsiTheme="majorHAnsi"/>
+        </w:rPr>
+        <w:t xml:space="preserve">. </w:t>
       </w:r>
       <w:r>
         <w:rPr>
@@ -4344,172 +4191,162 @@
               <w:t xml:space="preserve">SELECT </w:t>
             </w:r>
             <w:proofErr w:type="spellStart"/>
-            <w:proofErr w:type="gramStart"/>
             <w:r>
               <w:rPr>
                 <w:rFonts w:asciiTheme="majorHAnsi" w:hAnsiTheme="majorHAnsi"/>
                 <w:sz w:val="20"/>
                 <w:szCs w:val="20"/>
               </w:rPr>
-              <w:t>u.first</w:t>
-            </w:r>
-            <w:proofErr w:type="gramEnd"/>
+              <w:t>u.first_name</w:t>
+            </w:r>
+            <w:proofErr w:type="spellEnd"/>
             <w:r>
               <w:rPr>
                 <w:rFonts w:asciiTheme="majorHAnsi" w:hAnsiTheme="majorHAnsi"/>
                 <w:sz w:val="20"/>
                 <w:szCs w:val="20"/>
               </w:rPr>
-              <w:t>_name</w:t>
-            </w:r>
-            <w:proofErr w:type="spellEnd"/>
+              <w:t xml:space="preserve">, </w:t>
+            </w:r>
+            <w:proofErr w:type="spellStart"/>
             <w:r>
               <w:rPr>
                 <w:rFonts w:asciiTheme="majorHAnsi" w:hAnsiTheme="majorHAnsi"/>
                 <w:sz w:val="20"/>
                 <w:szCs w:val="20"/>
               </w:rPr>
-              <w:t xml:space="preserve">, </w:t>
-            </w:r>
-            <w:proofErr w:type="spellStart"/>
+              <w:t>u.last_name</w:t>
+            </w:r>
+            <w:proofErr w:type="spellEnd"/>
             <w:r>
               <w:rPr>
                 <w:rFonts w:asciiTheme="majorHAnsi" w:hAnsiTheme="majorHAnsi"/>
                 <w:sz w:val="20"/>
                 <w:szCs w:val="20"/>
               </w:rPr>
-              <w:t>u.last_name</w:t>
-            </w:r>
-            <w:proofErr w:type="spellEnd"/>
+              <w:t>, COUNT(</w:t>
+            </w:r>
+            <w:proofErr w:type="spellStart"/>
             <w:r>
               <w:rPr>
                 <w:rFonts w:asciiTheme="majorHAnsi" w:hAnsiTheme="majorHAnsi"/>
                 <w:sz w:val="20"/>
                 <w:szCs w:val="20"/>
               </w:rPr>
-              <w:t>, COUNT(</w:t>
-            </w:r>
-            <w:proofErr w:type="spellStart"/>
+              <w:t>o.order_id</w:t>
+            </w:r>
+            <w:proofErr w:type="spellEnd"/>
             <w:r>
               <w:rPr>
                 <w:rFonts w:asciiTheme="majorHAnsi" w:hAnsiTheme="majorHAnsi"/>
                 <w:sz w:val="20"/>
                 <w:szCs w:val="20"/>
               </w:rPr>
-              <w:t>o.order_id</w:t>
-            </w:r>
-            <w:proofErr w:type="spellEnd"/>
+              <w:t xml:space="preserve">) AS </w:t>
+            </w:r>
+            <w:proofErr w:type="spellStart"/>
             <w:r>
               <w:rPr>
                 <w:rFonts w:asciiTheme="majorHAnsi" w:hAnsiTheme="majorHAnsi"/>
                 <w:sz w:val="20"/>
                 <w:szCs w:val="20"/>
               </w:rPr>
-              <w:t xml:space="preserve">) AS </w:t>
-            </w:r>
-            <w:proofErr w:type="spellStart"/>
-            <w:r>
+              <w:t>number_of_orders</w:t>
+            </w:r>
+            <w:proofErr w:type="spellEnd"/>
+          </w:p>
+          <w:p>
+            <w:pPr>
               <w:rPr>
                 <w:rFonts w:asciiTheme="majorHAnsi" w:hAnsiTheme="majorHAnsi"/>
                 <w:sz w:val="20"/>
                 <w:szCs w:val="20"/>
               </w:rPr>
-              <w:t>number_of_orders</w:t>
-            </w:r>
-            <w:proofErr w:type="spellEnd"/>
-          </w:p>
-          <w:p>
-            <w:pPr>
+            </w:pPr>
+            <w:r>
               <w:rPr>
                 <w:rFonts w:asciiTheme="majorHAnsi" w:hAnsiTheme="majorHAnsi"/>
                 <w:sz w:val="20"/>
                 <w:szCs w:val="20"/>
               </w:rPr>
-            </w:pPr>
-            <w:r>
+              <w:t>FROM orders o</w:t>
+            </w:r>
+          </w:p>
+          <w:p>
+            <w:pPr>
               <w:rPr>
                 <w:rFonts w:asciiTheme="majorHAnsi" w:hAnsiTheme="majorHAnsi"/>
                 <w:sz w:val="20"/>
                 <w:szCs w:val="20"/>
               </w:rPr>
-              <w:t>FROM orders o</w:t>
-            </w:r>
-          </w:p>
-          <w:p>
-            <w:pPr>
+            </w:pPr>
+            <w:r>
               <w:rPr>
                 <w:rFonts w:asciiTheme="majorHAnsi" w:hAnsiTheme="majorHAnsi"/>
                 <w:sz w:val="20"/>
                 <w:szCs w:val="20"/>
               </w:rPr>
-            </w:pPr>
+              <w:t xml:space="preserve">JOIN users u ON </w:t>
+            </w:r>
+            <w:proofErr w:type="spellStart"/>
             <w:r>
               <w:rPr>
                 <w:rFonts w:asciiTheme="majorHAnsi" w:hAnsiTheme="majorHAnsi"/>
                 <w:sz w:val="20"/>
                 <w:szCs w:val="20"/>
               </w:rPr>
-              <w:t xml:space="preserve">JOIN users u ON </w:t>
-            </w:r>
-            <w:proofErr w:type="spellStart"/>
+              <w:t>o.user_id</w:t>
+            </w:r>
+            <w:proofErr w:type="spellEnd"/>
             <w:r>
               <w:rPr>
                 <w:rFonts w:asciiTheme="majorHAnsi" w:hAnsiTheme="majorHAnsi"/>
                 <w:sz w:val="20"/>
                 <w:szCs w:val="20"/>
               </w:rPr>
-              <w:t>o.user_id</w:t>
-            </w:r>
-            <w:proofErr w:type="spellEnd"/>
+              <w:t xml:space="preserve"> = </w:t>
+            </w:r>
+            <w:proofErr w:type="spellStart"/>
             <w:r>
               <w:rPr>
                 <w:rFonts w:asciiTheme="majorHAnsi" w:hAnsiTheme="majorHAnsi"/>
                 <w:sz w:val="20"/>
                 <w:szCs w:val="20"/>
               </w:rPr>
-              <w:t xml:space="preserve"> = </w:t>
-            </w:r>
-            <w:proofErr w:type="spellStart"/>
+              <w:t>u.user_id</w:t>
+            </w:r>
+            <w:proofErr w:type="spellEnd"/>
+          </w:p>
+          <w:p>
+            <w:pPr>
+              <w:rPr>
+                <w:rFonts w:asciiTheme="majorHAnsi" w:hAnsiTheme="majorHAnsi"/>
+              </w:rPr>
+            </w:pPr>
             <w:r>
               <w:rPr>
                 <w:rFonts w:asciiTheme="majorHAnsi" w:hAnsiTheme="majorHAnsi"/>
                 <w:sz w:val="20"/>
                 <w:szCs w:val="20"/>
               </w:rPr>
-              <w:t>u.user_id</w:t>
-            </w:r>
-            <w:proofErr w:type="spellEnd"/>
-          </w:p>
-          <w:p>
-            <w:pPr>
-              <w:rPr>
-                <w:rFonts w:asciiTheme="majorHAnsi" w:hAnsiTheme="majorHAnsi"/>
-              </w:rPr>
-            </w:pPr>
+              <w:t xml:space="preserve">WHERE </w:t>
+            </w:r>
+            <w:proofErr w:type="spellStart"/>
             <w:r>
               <w:rPr>
                 <w:rFonts w:asciiTheme="majorHAnsi" w:hAnsiTheme="majorHAnsi"/>
                 <w:sz w:val="20"/>
                 <w:szCs w:val="20"/>
               </w:rPr>
-              <w:t xml:space="preserve">WHERE </w:t>
-            </w:r>
-            <w:proofErr w:type="spellStart"/>
+              <w:t>o.user_id</w:t>
+            </w:r>
+            <w:proofErr w:type="spellEnd"/>
             <w:r>
               <w:rPr>
                 <w:rFonts w:asciiTheme="majorHAnsi" w:hAnsiTheme="majorHAnsi"/>
                 <w:sz w:val="20"/>
                 <w:szCs w:val="20"/>
               </w:rPr>
-              <w:t>o.user_id</w:t>
-            </w:r>
-            <w:proofErr w:type="spellEnd"/>
-            <w:r>
-              <w:rPr>
-                <w:rFonts w:asciiTheme="majorHAnsi" w:hAnsiTheme="majorHAnsi"/>
-                <w:sz w:val="20"/>
-                <w:szCs w:val="20"/>
-              </w:rPr>
               <w:t xml:space="preserve"> = 2;</w:t>
             </w:r>
           </w:p>
@@ -4560,6 +4397,7 @@
             <w:r>
               <w:rPr>
                 <w:rFonts w:asciiTheme="majorHAnsi" w:hAnsiTheme="majorHAnsi"/>
+                <w:noProof/>
               </w:rPr>
               <w:drawing>
                 <wp:inline distT="0" distB="0" distL="0" distR="0" wp14:anchorId="1C9B2484" wp14:editId="45F27594">
@@ -4619,7 +4457,19 @@
           <w:rFonts w:asciiTheme="majorHAnsi" w:hAnsiTheme="majorHAnsi"/>
         </w:rPr>
         <w:lastRenderedPageBreak/>
-        <w:t xml:space="preserve">13. </w:t>
+        <w:t>1</w:t>
+      </w:r>
+      <w:r>
+        <w:rPr>
+          <w:rFonts w:asciiTheme="majorHAnsi" w:hAnsiTheme="majorHAnsi"/>
+        </w:rPr>
+        <w:t>2</w:t>
+      </w:r>
+      <w:r>
+        <w:rPr>
+          <w:rFonts w:asciiTheme="majorHAnsi" w:hAnsiTheme="majorHAnsi"/>
+        </w:rPr>
+        <w:t xml:space="preserve">. </w:t>
       </w:r>
       <w:r>
         <w:rPr>
@@ -4737,19 +4587,11 @@
               <w:t xml:space="preserve">SELECT </w:t>
             </w:r>
             <w:proofErr w:type="spellStart"/>
-            <w:proofErr w:type="gramStart"/>
-            <w:r>
-              <w:rPr>
-                <w:rFonts w:asciiTheme="majorHAnsi" w:hAnsiTheme="majorHAnsi"/>
-              </w:rPr>
-              <w:t>p.product</w:t>
-            </w:r>
-            <w:proofErr w:type="gramEnd"/>
-            <w:r>
-              <w:rPr>
-                <w:rFonts w:asciiTheme="majorHAnsi" w:hAnsiTheme="majorHAnsi"/>
-              </w:rPr>
-              <w:t>_name</w:t>
+            <w:r>
+              <w:rPr>
+                <w:rFonts w:asciiTheme="majorHAnsi" w:hAnsiTheme="majorHAnsi"/>
+              </w:rPr>
+              <w:t>p.product_name</w:t>
             </w:r>
             <w:proofErr w:type="spellEnd"/>
             <w:r>
@@ -4829,19 +4671,11 @@
               <w:t xml:space="preserve">JOIN products p ON </w:t>
             </w:r>
             <w:proofErr w:type="spellStart"/>
-            <w:proofErr w:type="gramStart"/>
-            <w:r>
-              <w:rPr>
-                <w:rFonts w:asciiTheme="majorHAnsi" w:hAnsiTheme="majorHAnsi"/>
-              </w:rPr>
-              <w:t>oc.product</w:t>
-            </w:r>
-            <w:proofErr w:type="gramEnd"/>
-            <w:r>
-              <w:rPr>
-                <w:rFonts w:asciiTheme="majorHAnsi" w:hAnsiTheme="majorHAnsi"/>
-              </w:rPr>
-              <w:t>_id</w:t>
+            <w:r>
+              <w:rPr>
+                <w:rFonts w:asciiTheme="majorHAnsi" w:hAnsiTheme="majorHAnsi"/>
+              </w:rPr>
+              <w:t>oc.product_id</w:t>
             </w:r>
             <w:proofErr w:type="spellEnd"/>
             <w:r>
@@ -4872,19 +4706,11 @@
               <w:t xml:space="preserve">GROUP BY </w:t>
             </w:r>
             <w:proofErr w:type="spellStart"/>
-            <w:proofErr w:type="gramStart"/>
-            <w:r>
-              <w:rPr>
-                <w:rFonts w:asciiTheme="majorHAnsi" w:hAnsiTheme="majorHAnsi"/>
-              </w:rPr>
-              <w:t>p.product</w:t>
-            </w:r>
-            <w:proofErr w:type="gramEnd"/>
-            <w:r>
-              <w:rPr>
-                <w:rFonts w:asciiTheme="majorHAnsi" w:hAnsiTheme="majorHAnsi"/>
-              </w:rPr>
-              <w:t>_name</w:t>
+            <w:r>
+              <w:rPr>
+                <w:rFonts w:asciiTheme="majorHAnsi" w:hAnsiTheme="majorHAnsi"/>
+              </w:rPr>
+              <w:t>p.product_name</w:t>
             </w:r>
             <w:proofErr w:type="spellEnd"/>
             <w:r>
@@ -4940,6 +4766,7 @@
             <w:r>
               <w:rPr>
                 <w:rFonts w:asciiTheme="majorHAnsi" w:hAnsiTheme="majorHAnsi"/>
+                <w:noProof/>
               </w:rPr>
               <w:drawing>
                 <wp:inline distT="0" distB="0" distL="0" distR="0" wp14:anchorId="08C5ED2B" wp14:editId="418764F1">
@@ -5000,6 +4827,323 @@
           <w:rFonts w:asciiTheme="majorHAnsi" w:hAnsiTheme="majorHAnsi"/>
         </w:rPr>
       </w:pPr>
+      <w:r>
+        <w:rPr>
+          <w:rFonts w:asciiTheme="majorHAnsi" w:hAnsiTheme="majorHAnsi"/>
+        </w:rPr>
+        <w:t xml:space="preserve">13.  </w:t>
+      </w:r>
+      <w:r>
+        <w:rPr>
+          <w:rFonts w:asciiTheme="majorHAnsi" w:hAnsiTheme="majorHAnsi"/>
+        </w:rPr>
+        <w:t>List all items with their respective quantities sold, including total sales.</w:t>
+      </w:r>
+    </w:p>
+    <w:tbl>
+      <w:tblPr>
+        <w:tblStyle w:val="TableGrid"/>
+        <w:tblW w:w="0" w:type="auto"/>
+        <w:tblLook w:val="04A0" w:firstRow="1" w:lastRow="0" w:firstColumn="1" w:lastColumn="0" w:noHBand="0" w:noVBand="1"/>
+      </w:tblPr>
+      <w:tblGrid>
+        <w:gridCol w:w="3799"/>
+        <w:gridCol w:w="3573"/>
+        <w:gridCol w:w="6576"/>
+      </w:tblGrid>
+      <w:tr>
+        <w:tc>
+          <w:tcPr>
+            <w:tcW w:w="4649" w:type="dxa"/>
+          </w:tcPr>
+          <w:p>
+            <w:pPr>
+              <w:rPr>
+                <w:rFonts w:asciiTheme="majorHAnsi" w:hAnsiTheme="majorHAnsi"/>
+              </w:rPr>
+            </w:pPr>
+            <w:r>
+              <w:rPr>
+                <w:rFonts w:asciiTheme="majorHAnsi" w:hAnsiTheme="majorHAnsi"/>
+              </w:rPr>
+              <w:t>Code</w:t>
+            </w:r>
+          </w:p>
+        </w:tc>
+        <w:tc>
+          <w:tcPr>
+            <w:tcW w:w="4649" w:type="dxa"/>
+          </w:tcPr>
+          <w:p>
+            <w:pPr>
+              <w:rPr>
+                <w:rFonts w:asciiTheme="majorHAnsi" w:hAnsiTheme="majorHAnsi"/>
+              </w:rPr>
+            </w:pPr>
+            <w:r>
+              <w:rPr>
+                <w:rFonts w:asciiTheme="majorHAnsi" w:hAnsiTheme="majorHAnsi"/>
+              </w:rPr>
+              <w:t>Expected Answer</w:t>
+            </w:r>
+          </w:p>
+        </w:tc>
+        <w:tc>
+          <w:tcPr>
+            <w:tcW w:w="4650" w:type="dxa"/>
+          </w:tcPr>
+          <w:p>
+            <w:pPr>
+              <w:rPr>
+                <w:rFonts w:asciiTheme="majorHAnsi" w:hAnsiTheme="majorHAnsi"/>
+              </w:rPr>
+            </w:pPr>
+            <w:r>
+              <w:rPr>
+                <w:rFonts w:asciiTheme="majorHAnsi" w:hAnsiTheme="majorHAnsi"/>
+              </w:rPr>
+              <w:t>Actual Answer</w:t>
+            </w:r>
+          </w:p>
+        </w:tc>
+      </w:tr>
+      <w:tr>
+        <w:tc>
+          <w:tcPr>
+            <w:tcW w:w="4649" w:type="dxa"/>
+          </w:tcPr>
+          <w:p>
+            <w:pPr>
+              <w:rPr>
+                <w:rFonts w:asciiTheme="majorHAnsi" w:hAnsiTheme="majorHAnsi"/>
+              </w:rPr>
+            </w:pPr>
+            <w:r>
+              <w:rPr>
+                <w:rFonts w:asciiTheme="majorHAnsi" w:hAnsiTheme="majorHAnsi"/>
+              </w:rPr>
+              <w:t xml:space="preserve">SELECT </w:t>
+            </w:r>
+            <w:proofErr w:type="spellStart"/>
+            <w:r>
+              <w:rPr>
+                <w:rFonts w:asciiTheme="majorHAnsi" w:hAnsiTheme="majorHAnsi"/>
+              </w:rPr>
+              <w:t>p.product_name</w:t>
+            </w:r>
+            <w:proofErr w:type="spellEnd"/>
+            <w:r>
+              <w:rPr>
+                <w:rFonts w:asciiTheme="majorHAnsi" w:hAnsiTheme="majorHAnsi"/>
+              </w:rPr>
+              <w:t>, SUM(</w:t>
+            </w:r>
+            <w:proofErr w:type="spellStart"/>
+            <w:r>
+              <w:rPr>
+                <w:rFonts w:asciiTheme="majorHAnsi" w:hAnsiTheme="majorHAnsi"/>
+              </w:rPr>
+              <w:t>oc.quantity</w:t>
+            </w:r>
+            <w:proofErr w:type="spellEnd"/>
+            <w:r>
+              <w:rPr>
+                <w:rFonts w:asciiTheme="majorHAnsi" w:hAnsiTheme="majorHAnsi"/>
+              </w:rPr>
+              <w:t xml:space="preserve">) AS </w:t>
+            </w:r>
+            <w:proofErr w:type="spellStart"/>
+            <w:r>
+              <w:rPr>
+                <w:rFonts w:asciiTheme="majorHAnsi" w:hAnsiTheme="majorHAnsi"/>
+              </w:rPr>
+              <w:t>total_quantity_sold</w:t>
+            </w:r>
+            <w:proofErr w:type="spellEnd"/>
+          </w:p>
+          <w:p>
+            <w:pPr>
+              <w:rPr>
+                <w:rFonts w:asciiTheme="majorHAnsi" w:hAnsiTheme="majorHAnsi"/>
+              </w:rPr>
+            </w:pPr>
+            <w:r>
+              <w:rPr>
+                <w:rFonts w:asciiTheme="majorHAnsi" w:hAnsiTheme="majorHAnsi"/>
+              </w:rPr>
+              <w:t xml:space="preserve">FROM </w:t>
+            </w:r>
+            <w:proofErr w:type="spellStart"/>
+            <w:r>
+              <w:rPr>
+                <w:rFonts w:asciiTheme="majorHAnsi" w:hAnsiTheme="majorHAnsi"/>
+              </w:rPr>
+              <w:t>order_contents</w:t>
+            </w:r>
+            <w:proofErr w:type="spellEnd"/>
+            <w:r>
+              <w:rPr>
+                <w:rFonts w:asciiTheme="majorHAnsi" w:hAnsiTheme="majorHAnsi"/>
+              </w:rPr>
+              <w:t xml:space="preserve"> </w:t>
+            </w:r>
+            <w:proofErr w:type="spellStart"/>
+            <w:r>
+              <w:rPr>
+                <w:rFonts w:asciiTheme="majorHAnsi" w:hAnsiTheme="majorHAnsi"/>
+              </w:rPr>
+              <w:t>oc</w:t>
+            </w:r>
+            <w:proofErr w:type="spellEnd"/>
+          </w:p>
+          <w:p>
+            <w:pPr>
+              <w:rPr>
+                <w:rFonts w:asciiTheme="majorHAnsi" w:hAnsiTheme="majorHAnsi"/>
+              </w:rPr>
+            </w:pPr>
+            <w:r>
+              <w:rPr>
+                <w:rFonts w:asciiTheme="majorHAnsi" w:hAnsiTheme="majorHAnsi"/>
+              </w:rPr>
+              <w:t xml:space="preserve">JOIN products p ON </w:t>
+            </w:r>
+            <w:proofErr w:type="spellStart"/>
+            <w:r>
+              <w:rPr>
+                <w:rFonts w:asciiTheme="majorHAnsi" w:hAnsiTheme="majorHAnsi"/>
+              </w:rPr>
+              <w:t>oc.product_id</w:t>
+            </w:r>
+            <w:proofErr w:type="spellEnd"/>
+            <w:r>
+              <w:rPr>
+                <w:rFonts w:asciiTheme="majorHAnsi" w:hAnsiTheme="majorHAnsi"/>
+              </w:rPr>
+              <w:t xml:space="preserve"> = </w:t>
+            </w:r>
+            <w:proofErr w:type="spellStart"/>
+            <w:r>
+              <w:rPr>
+                <w:rFonts w:asciiTheme="majorHAnsi" w:hAnsiTheme="majorHAnsi"/>
+              </w:rPr>
+              <w:t>p.product_id</w:t>
+            </w:r>
+            <w:proofErr w:type="spellEnd"/>
+          </w:p>
+          <w:p>
+            <w:pPr>
+              <w:rPr>
+                <w:rFonts w:asciiTheme="majorHAnsi" w:hAnsiTheme="majorHAnsi"/>
+              </w:rPr>
+            </w:pPr>
+            <w:r>
+              <w:rPr>
+                <w:rFonts w:asciiTheme="majorHAnsi" w:hAnsiTheme="majorHAnsi"/>
+              </w:rPr>
+              <w:t xml:space="preserve">GROUP BY </w:t>
+            </w:r>
+            <w:proofErr w:type="spellStart"/>
+            <w:r>
+              <w:rPr>
+                <w:rFonts w:asciiTheme="majorHAnsi" w:hAnsiTheme="majorHAnsi"/>
+              </w:rPr>
+              <w:t>p.product_name</w:t>
+            </w:r>
+            <w:proofErr w:type="spellEnd"/>
+            <w:r>
+              <w:rPr>
+                <w:rFonts w:asciiTheme="majorHAnsi" w:hAnsiTheme="majorHAnsi"/>
+              </w:rPr>
+              <w:t>;</w:t>
+            </w:r>
+          </w:p>
+        </w:tc>
+        <w:tc>
+          <w:tcPr>
+            <w:tcW w:w="4649" w:type="dxa"/>
+          </w:tcPr>
+          <w:p>
+            <w:pPr>
+              <w:rPr>
+                <w:rFonts w:asciiTheme="majorHAnsi" w:hAnsiTheme="majorHAnsi"/>
+              </w:rPr>
+            </w:pPr>
+            <w:r>
+              <w:rPr>
+                <w:rFonts w:asciiTheme="majorHAnsi" w:hAnsiTheme="majorHAnsi"/>
+              </w:rPr>
+              <w:t>5 items (Quantities should be higher after Cypress test)</w:t>
+            </w:r>
+          </w:p>
+          <w:p>
+            <w:pPr>
+              <w:rPr>
+                <w:rFonts w:asciiTheme="majorHAnsi" w:hAnsiTheme="majorHAnsi"/>
+              </w:rPr>
+            </w:pPr>
+          </w:p>
+        </w:tc>
+        <w:tc>
+          <w:tcPr>
+            <w:tcW w:w="4650" w:type="dxa"/>
+          </w:tcPr>
+          <w:p>
+            <w:pPr>
+              <w:rPr>
+                <w:rFonts w:asciiTheme="majorHAnsi" w:hAnsiTheme="majorHAnsi"/>
+              </w:rPr>
+            </w:pPr>
+            <w:r>
+              <w:rPr>
+                <w:rFonts w:asciiTheme="majorHAnsi" w:hAnsiTheme="majorHAnsi"/>
+              </w:rPr>
+              <w:drawing>
+                <wp:inline distT="0" distB="0" distL="0" distR="0" wp14:anchorId="7EC0F56C" wp14:editId="111E92B5">
+                  <wp:extent cx="4030980" cy="1226630"/>
+                  <wp:effectExtent l="0" t="0" r="7620" b="0"/>
+                  <wp:docPr id="1155796065" name="Picture 1"/>
+                  <wp:cNvGraphicFramePr>
+                    <a:graphicFrameLocks xmlns:a="http://schemas.openxmlformats.org/drawingml/2006/main" noChangeAspect="1"/>
+                  </wp:cNvGraphicFramePr>
+                  <a:graphic xmlns:a="http://schemas.openxmlformats.org/drawingml/2006/main">
+                    <a:graphicData uri="http://schemas.openxmlformats.org/drawingml/2006/picture">
+                      <pic:pic xmlns:pic="http://schemas.openxmlformats.org/drawingml/2006/picture">
+                        <pic:nvPicPr>
+                          <pic:cNvPr id="1155796065" name=""/>
+                          <pic:cNvPicPr/>
+                        </pic:nvPicPr>
+                        <pic:blipFill>
+                          <a:blip r:embed="rId22"/>
+                          <a:stretch>
+                            <a:fillRect/>
+                          </a:stretch>
+                        </pic:blipFill>
+                        <pic:spPr>
+                          <a:xfrm>
+                            <a:off x="0" y="0"/>
+                            <a:ext cx="4061359" cy="1235874"/>
+                          </a:xfrm>
+                          <a:prstGeom prst="rect">
+                            <a:avLst/>
+                          </a:prstGeom>
+                        </pic:spPr>
+                      </pic:pic>
+                    </a:graphicData>
+                  </a:graphic>
+                </wp:inline>
+              </w:drawing>
+            </w:r>
+          </w:p>
+        </w:tc>
+      </w:tr>
+    </w:tbl>
+    <w:p>
+      <w:pPr>
+        <w:rPr>
+          <w:rFonts w:asciiTheme="majorHAnsi" w:hAnsiTheme="majorHAnsi"/>
+        </w:rPr>
+      </w:pPr>
     </w:p>
     <w:p>
       <w:pPr>
@@ -5220,6 +5364,7 @@
               <w:rPr>
                 <w:rFonts w:asciiTheme="majorHAnsi" w:hAnsiTheme="majorHAnsi"/>
               </w:rPr>
+              <w:lastRenderedPageBreak/>
               <w:t xml:space="preserve">SELECT </w:t>
             </w:r>
             <w:proofErr w:type="spellStart"/>
@@ -5237,19 +5382,11 @@
               <w:t xml:space="preserve">, </w:t>
             </w:r>
             <w:proofErr w:type="spellStart"/>
-            <w:proofErr w:type="gramStart"/>
-            <w:r>
-              <w:rPr>
-                <w:rFonts w:asciiTheme="majorHAnsi" w:hAnsiTheme="majorHAnsi"/>
-              </w:rPr>
-              <w:t>u.first</w:t>
-            </w:r>
-            <w:proofErr w:type="gramEnd"/>
-            <w:r>
-              <w:rPr>
-                <w:rFonts w:asciiTheme="majorHAnsi" w:hAnsiTheme="majorHAnsi"/>
-              </w:rPr>
-              <w:t>_name</w:t>
+            <w:r>
+              <w:rPr>
+                <w:rFonts w:asciiTheme="majorHAnsi" w:hAnsiTheme="majorHAnsi"/>
+              </w:rPr>
+              <w:t>u.first_name</w:t>
             </w:r>
             <w:proofErr w:type="spellEnd"/>
             <w:r>
@@ -5398,19 +5535,11 @@
               <w:t xml:space="preserve"> ON </w:t>
             </w:r>
             <w:proofErr w:type="spellStart"/>
-            <w:proofErr w:type="gramStart"/>
-            <w:r>
-              <w:rPr>
-                <w:rFonts w:asciiTheme="majorHAnsi" w:hAnsiTheme="majorHAnsi"/>
-              </w:rPr>
-              <w:t>o.order</w:t>
-            </w:r>
-            <w:proofErr w:type="gramEnd"/>
-            <w:r>
-              <w:rPr>
-                <w:rFonts w:asciiTheme="majorHAnsi" w:hAnsiTheme="majorHAnsi"/>
-              </w:rPr>
-              <w:t>_id</w:t>
+            <w:r>
+              <w:rPr>
+                <w:rFonts w:asciiTheme="majorHAnsi" w:hAnsiTheme="majorHAnsi"/>
+              </w:rPr>
+              <w:t>o.order_id</w:t>
             </w:r>
             <w:proofErr w:type="spellEnd"/>
             <w:r>
@@ -5455,19 +5584,11 @@
               <w:t xml:space="preserve">, </w:t>
             </w:r>
             <w:proofErr w:type="spellStart"/>
-            <w:proofErr w:type="gramStart"/>
-            <w:r>
-              <w:rPr>
-                <w:rFonts w:asciiTheme="majorHAnsi" w:hAnsiTheme="majorHAnsi"/>
-              </w:rPr>
-              <w:t>u.first</w:t>
-            </w:r>
-            <w:proofErr w:type="gramEnd"/>
-            <w:r>
-              <w:rPr>
-                <w:rFonts w:asciiTheme="majorHAnsi" w:hAnsiTheme="majorHAnsi"/>
-              </w:rPr>
-              <w:t>_name</w:t>
+            <w:r>
+              <w:rPr>
+                <w:rFonts w:asciiTheme="majorHAnsi" w:hAnsiTheme="majorHAnsi"/>
+              </w:rPr>
+              <w:t>u.first_name</w:t>
             </w:r>
             <w:proofErr w:type="spellEnd"/>
             <w:r>
@@ -5530,6 +5651,7 @@
             <w:r>
               <w:rPr>
                 <w:rFonts w:asciiTheme="majorHAnsi" w:hAnsiTheme="majorHAnsi"/>
+                <w:noProof/>
               </w:rPr>
               <w:drawing>
                 <wp:inline distT="0" distB="0" distL="0" distR="0" wp14:anchorId="2EC3903F" wp14:editId="1F817B7C">
@@ -5547,7 +5669,7 @@
                           <pic:cNvPicPr/>
                         </pic:nvPicPr>
                         <pic:blipFill>
-                          <a:blip r:embed="rId22"/>
+                          <a:blip r:embed="rId23"/>
                           <a:stretch>
                             <a:fillRect/>
                           </a:stretch>
@@ -6041,6 +6163,7 @@
   <w:style w:type="paragraph" w:default="1" w:styleId="Normal">
     <w:name w:val="Normal"/>
     <w:qFormat/>
+    <w:rsid w:val="003C1D99"/>
   </w:style>
   <w:style w:type="paragraph" w:styleId="Heading1">
     <w:name w:val="heading 1"/>

</xml_diff>

<commit_message>
Revert "MKTime cypress test update"
This reverts commit 235ef9318bac7035c78b3615642bfcbf0ad928e6.
</commit_message>
<xml_diff>
--- a/Database Technologies EC149762022/MKT/MKTIME SQL - QUESTIONS.docx
+++ b/Database Technologies EC149762022/MKT/MKTIME SQL - QUESTIONS.docx
@@ -442,6 +442,126 @@
               <w:t xml:space="preserve">SELECT </w:t>
             </w:r>
             <w:proofErr w:type="spellStart"/>
+            <w:proofErr w:type="gramStart"/>
+            <w:r>
+              <w:rPr>
+                <w:rFonts w:asciiTheme="majorHAnsi" w:hAnsiTheme="majorHAnsi"/>
+              </w:rPr>
+              <w:t>p.product</w:t>
+            </w:r>
+            <w:proofErr w:type="gramEnd"/>
+            <w:r>
+              <w:rPr>
+                <w:rFonts w:asciiTheme="majorHAnsi" w:hAnsiTheme="majorHAnsi"/>
+              </w:rPr>
+              <w:t>_name</w:t>
+            </w:r>
+            <w:proofErr w:type="spellEnd"/>
+            <w:r>
+              <w:rPr>
+                <w:rFonts w:asciiTheme="majorHAnsi" w:hAnsiTheme="majorHAnsi"/>
+              </w:rPr>
+              <w:t>, SUM(</w:t>
+            </w:r>
+            <w:proofErr w:type="spellStart"/>
+            <w:r>
+              <w:rPr>
+                <w:rFonts w:asciiTheme="majorHAnsi" w:hAnsiTheme="majorHAnsi"/>
+              </w:rPr>
+              <w:t>oc.quantity</w:t>
+            </w:r>
+            <w:proofErr w:type="spellEnd"/>
+            <w:r>
+              <w:rPr>
+                <w:rFonts w:asciiTheme="majorHAnsi" w:hAnsiTheme="majorHAnsi"/>
+              </w:rPr>
+              <w:t xml:space="preserve"> * </w:t>
+            </w:r>
+            <w:proofErr w:type="spellStart"/>
+            <w:r>
+              <w:rPr>
+                <w:rFonts w:asciiTheme="majorHAnsi" w:hAnsiTheme="majorHAnsi"/>
+              </w:rPr>
+              <w:t>oc.price</w:t>
+            </w:r>
+            <w:proofErr w:type="spellEnd"/>
+            <w:r>
+              <w:rPr>
+                <w:rFonts w:asciiTheme="majorHAnsi" w:hAnsiTheme="majorHAnsi"/>
+              </w:rPr>
+              <w:t xml:space="preserve">) AS </w:t>
+            </w:r>
+            <w:proofErr w:type="spellStart"/>
+            <w:r>
+              <w:rPr>
+                <w:rFonts w:asciiTheme="majorHAnsi" w:hAnsiTheme="majorHAnsi"/>
+              </w:rPr>
+              <w:t>total_sales_amount</w:t>
+            </w:r>
+            <w:proofErr w:type="spellEnd"/>
+            <w:r>
+              <w:rPr>
+                <w:rFonts w:asciiTheme="majorHAnsi" w:hAnsiTheme="majorHAnsi"/>
+              </w:rPr>
+              <w:t xml:space="preserve"> FROM </w:t>
+            </w:r>
+            <w:proofErr w:type="spellStart"/>
+            <w:r>
+              <w:rPr>
+                <w:rFonts w:asciiTheme="majorHAnsi" w:hAnsiTheme="majorHAnsi"/>
+              </w:rPr>
+              <w:t>order_contents</w:t>
+            </w:r>
+            <w:proofErr w:type="spellEnd"/>
+            <w:r>
+              <w:rPr>
+                <w:rFonts w:asciiTheme="majorHAnsi" w:hAnsiTheme="majorHAnsi"/>
+              </w:rPr>
+              <w:t xml:space="preserve"> </w:t>
+            </w:r>
+            <w:proofErr w:type="spellStart"/>
+            <w:r>
+              <w:rPr>
+                <w:rFonts w:asciiTheme="majorHAnsi" w:hAnsiTheme="majorHAnsi"/>
+              </w:rPr>
+              <w:t>oc</w:t>
+            </w:r>
+            <w:proofErr w:type="spellEnd"/>
+            <w:r>
+              <w:rPr>
+                <w:rFonts w:asciiTheme="majorHAnsi" w:hAnsiTheme="majorHAnsi"/>
+              </w:rPr>
+              <w:t xml:space="preserve"> JOIN products p ON </w:t>
+            </w:r>
+            <w:proofErr w:type="spellStart"/>
+            <w:r>
+              <w:rPr>
+                <w:rFonts w:asciiTheme="majorHAnsi" w:hAnsiTheme="majorHAnsi"/>
+              </w:rPr>
+              <w:t>oc.product_id</w:t>
+            </w:r>
+            <w:proofErr w:type="spellEnd"/>
+            <w:r>
+              <w:rPr>
+                <w:rFonts w:asciiTheme="majorHAnsi" w:hAnsiTheme="majorHAnsi"/>
+              </w:rPr>
+              <w:t xml:space="preserve"> = </w:t>
+            </w:r>
+            <w:proofErr w:type="spellStart"/>
+            <w:r>
+              <w:rPr>
+                <w:rFonts w:asciiTheme="majorHAnsi" w:hAnsiTheme="majorHAnsi"/>
+              </w:rPr>
+              <w:t>p.product_id</w:t>
+            </w:r>
+            <w:proofErr w:type="spellEnd"/>
+            <w:r>
+              <w:rPr>
+                <w:rFonts w:asciiTheme="majorHAnsi" w:hAnsiTheme="majorHAnsi"/>
+              </w:rPr>
+              <w:t xml:space="preserve"> GROUP BY </w:t>
+            </w:r>
+            <w:proofErr w:type="spellStart"/>
             <w:r>
               <w:rPr>
                 <w:rFonts w:asciiTheme="majorHAnsi" w:hAnsiTheme="majorHAnsi"/>
@@ -453,118 +573,6 @@
               <w:rPr>
                 <w:rFonts w:asciiTheme="majorHAnsi" w:hAnsiTheme="majorHAnsi"/>
               </w:rPr>
-              <w:t>, SUM(</w:t>
-            </w:r>
-            <w:proofErr w:type="spellStart"/>
-            <w:r>
-              <w:rPr>
-                <w:rFonts w:asciiTheme="majorHAnsi" w:hAnsiTheme="majorHAnsi"/>
-              </w:rPr>
-              <w:t>oc.quantity</w:t>
-            </w:r>
-            <w:proofErr w:type="spellEnd"/>
-            <w:r>
-              <w:rPr>
-                <w:rFonts w:asciiTheme="majorHAnsi" w:hAnsiTheme="majorHAnsi"/>
-              </w:rPr>
-              <w:t xml:space="preserve"> * </w:t>
-            </w:r>
-            <w:proofErr w:type="spellStart"/>
-            <w:r>
-              <w:rPr>
-                <w:rFonts w:asciiTheme="majorHAnsi" w:hAnsiTheme="majorHAnsi"/>
-              </w:rPr>
-              <w:t>oc.price</w:t>
-            </w:r>
-            <w:proofErr w:type="spellEnd"/>
-            <w:r>
-              <w:rPr>
-                <w:rFonts w:asciiTheme="majorHAnsi" w:hAnsiTheme="majorHAnsi"/>
-              </w:rPr>
-              <w:t xml:space="preserve">) AS </w:t>
-            </w:r>
-            <w:proofErr w:type="spellStart"/>
-            <w:r>
-              <w:rPr>
-                <w:rFonts w:asciiTheme="majorHAnsi" w:hAnsiTheme="majorHAnsi"/>
-              </w:rPr>
-              <w:t>total_sales_amount</w:t>
-            </w:r>
-            <w:proofErr w:type="spellEnd"/>
-            <w:r>
-              <w:rPr>
-                <w:rFonts w:asciiTheme="majorHAnsi" w:hAnsiTheme="majorHAnsi"/>
-              </w:rPr>
-              <w:t xml:space="preserve"> FROM </w:t>
-            </w:r>
-            <w:proofErr w:type="spellStart"/>
-            <w:r>
-              <w:rPr>
-                <w:rFonts w:asciiTheme="majorHAnsi" w:hAnsiTheme="majorHAnsi"/>
-              </w:rPr>
-              <w:t>order_contents</w:t>
-            </w:r>
-            <w:proofErr w:type="spellEnd"/>
-            <w:r>
-              <w:rPr>
-                <w:rFonts w:asciiTheme="majorHAnsi" w:hAnsiTheme="majorHAnsi"/>
-              </w:rPr>
-              <w:t xml:space="preserve"> </w:t>
-            </w:r>
-            <w:proofErr w:type="spellStart"/>
-            <w:r>
-              <w:rPr>
-                <w:rFonts w:asciiTheme="majorHAnsi" w:hAnsiTheme="majorHAnsi"/>
-              </w:rPr>
-              <w:t>oc</w:t>
-            </w:r>
-            <w:proofErr w:type="spellEnd"/>
-            <w:r>
-              <w:rPr>
-                <w:rFonts w:asciiTheme="majorHAnsi" w:hAnsiTheme="majorHAnsi"/>
-              </w:rPr>
-              <w:t xml:space="preserve"> JOIN products p ON </w:t>
-            </w:r>
-            <w:proofErr w:type="spellStart"/>
-            <w:r>
-              <w:rPr>
-                <w:rFonts w:asciiTheme="majorHAnsi" w:hAnsiTheme="majorHAnsi"/>
-              </w:rPr>
-              <w:t>oc.product_id</w:t>
-            </w:r>
-            <w:proofErr w:type="spellEnd"/>
-            <w:r>
-              <w:rPr>
-                <w:rFonts w:asciiTheme="majorHAnsi" w:hAnsiTheme="majorHAnsi"/>
-              </w:rPr>
-              <w:t xml:space="preserve"> = </w:t>
-            </w:r>
-            <w:proofErr w:type="spellStart"/>
-            <w:r>
-              <w:rPr>
-                <w:rFonts w:asciiTheme="majorHAnsi" w:hAnsiTheme="majorHAnsi"/>
-              </w:rPr>
-              <w:t>p.product_id</w:t>
-            </w:r>
-            <w:proofErr w:type="spellEnd"/>
-            <w:r>
-              <w:rPr>
-                <w:rFonts w:asciiTheme="majorHAnsi" w:hAnsiTheme="majorHAnsi"/>
-              </w:rPr>
-              <w:t xml:space="preserve"> GROUP BY </w:t>
-            </w:r>
-            <w:proofErr w:type="spellStart"/>
-            <w:r>
-              <w:rPr>
-                <w:rFonts w:asciiTheme="majorHAnsi" w:hAnsiTheme="majorHAnsi"/>
-              </w:rPr>
-              <w:t>p.product_name</w:t>
-            </w:r>
-            <w:proofErr w:type="spellEnd"/>
-            <w:r>
-              <w:rPr>
-                <w:rFonts w:asciiTheme="majorHAnsi" w:hAnsiTheme="majorHAnsi"/>
-              </w:rPr>
               <w:t>;</w:t>
             </w:r>
           </w:p>
@@ -590,8 +598,16 @@
               <w:rPr>
                 <w:rFonts w:asciiTheme="majorHAnsi" w:hAnsiTheme="majorHAnsi"/>
               </w:rPr>
-              <w:t>List the 5 products total sales</w:t>
-            </w:r>
+              <w:t xml:space="preserve">List the 5 products total </w:t>
+            </w:r>
+            <w:proofErr w:type="gramStart"/>
+            <w:r>
+              <w:rPr>
+                <w:rFonts w:asciiTheme="majorHAnsi" w:hAnsiTheme="majorHAnsi"/>
+              </w:rPr>
+              <w:t>sales</w:t>
+            </w:r>
+            <w:proofErr w:type="gramEnd"/>
           </w:p>
           <w:p>
             <w:pPr>
@@ -614,7 +630,6 @@
             <w:r>
               <w:rPr>
                 <w:rFonts w:asciiTheme="majorHAnsi" w:hAnsiTheme="majorHAnsi"/>
-                <w:noProof/>
               </w:rPr>
               <w:drawing>
                 <wp:inline distT="0" distB="0" distL="0" distR="0" wp14:anchorId="2AEF7774" wp14:editId="3FC66C57">
@@ -850,11 +865,19 @@
               <w:t xml:space="preserve">, </w:t>
             </w:r>
             <w:proofErr w:type="spellStart"/>
-            <w:r>
-              <w:rPr>
-                <w:rFonts w:asciiTheme="majorHAnsi" w:hAnsiTheme="majorHAnsi"/>
-              </w:rPr>
-              <w:t>u.first_name</w:t>
+            <w:proofErr w:type="gramStart"/>
+            <w:r>
+              <w:rPr>
+                <w:rFonts w:asciiTheme="majorHAnsi" w:hAnsiTheme="majorHAnsi"/>
+              </w:rPr>
+              <w:t>u.first</w:t>
+            </w:r>
+            <w:proofErr w:type="gramEnd"/>
+            <w:r>
+              <w:rPr>
+                <w:rFonts w:asciiTheme="majorHAnsi" w:hAnsiTheme="majorHAnsi"/>
+              </w:rPr>
+              <w:t>_name</w:t>
             </w:r>
             <w:proofErr w:type="spellEnd"/>
             <w:r>
@@ -947,11 +970,19 @@
               <w:t>WHERE DATE(</w:t>
             </w:r>
             <w:proofErr w:type="spellStart"/>
-            <w:r>
-              <w:rPr>
-                <w:rFonts w:asciiTheme="majorHAnsi" w:hAnsiTheme="majorHAnsi"/>
-              </w:rPr>
-              <w:t>o.order_date</w:t>
+            <w:proofErr w:type="gramStart"/>
+            <w:r>
+              <w:rPr>
+                <w:rFonts w:asciiTheme="majorHAnsi" w:hAnsiTheme="majorHAnsi"/>
+              </w:rPr>
+              <w:t>o.order</w:t>
+            </w:r>
+            <w:proofErr w:type="gramEnd"/>
+            <w:r>
+              <w:rPr>
+                <w:rFonts w:asciiTheme="majorHAnsi" w:hAnsiTheme="majorHAnsi"/>
+              </w:rPr>
+              <w:t>_date</w:t>
             </w:r>
             <w:proofErr w:type="spellEnd"/>
             <w:r>
@@ -1000,7 +1031,6 @@
             <w:r>
               <w:rPr>
                 <w:rFonts w:asciiTheme="majorHAnsi" w:hAnsiTheme="majorHAnsi"/>
-                <w:noProof/>
               </w:rPr>
               <w:drawing>
                 <wp:inline distT="0" distB="0" distL="0" distR="0" wp14:anchorId="1F13BDE8" wp14:editId="5369403A">
@@ -1214,43 +1244,51 @@
               <w:rPr>
                 <w:rFonts w:asciiTheme="majorHAnsi" w:hAnsiTheme="majorHAnsi"/>
               </w:rPr>
+              <w:t>product_</w:t>
+            </w:r>
+            <w:proofErr w:type="gramStart"/>
+            <w:r>
+              <w:rPr>
+                <w:rFonts w:asciiTheme="majorHAnsi" w:hAnsiTheme="majorHAnsi"/>
+              </w:rPr>
+              <w:t>price</w:t>
+            </w:r>
+            <w:proofErr w:type="spellEnd"/>
+            <w:proofErr w:type="gramEnd"/>
+          </w:p>
+          <w:p>
+            <w:pPr>
+              <w:rPr>
+                <w:rFonts w:asciiTheme="majorHAnsi" w:hAnsiTheme="majorHAnsi"/>
+              </w:rPr>
+            </w:pPr>
+            <w:r>
+              <w:rPr>
+                <w:rFonts w:asciiTheme="majorHAnsi" w:hAnsiTheme="majorHAnsi"/>
+              </w:rPr>
+              <w:t>FROM products</w:t>
+            </w:r>
+          </w:p>
+          <w:p>
+            <w:pPr>
+              <w:rPr>
+                <w:rFonts w:asciiTheme="majorHAnsi" w:hAnsiTheme="majorHAnsi"/>
+              </w:rPr>
+            </w:pPr>
+            <w:r>
+              <w:rPr>
+                <w:rFonts w:asciiTheme="majorHAnsi" w:hAnsiTheme="majorHAnsi"/>
+              </w:rPr>
+              <w:t xml:space="preserve">ORDER BY </w:t>
+            </w:r>
+            <w:proofErr w:type="spellStart"/>
+            <w:r>
+              <w:rPr>
+                <w:rFonts w:asciiTheme="majorHAnsi" w:hAnsiTheme="majorHAnsi"/>
+              </w:rPr>
               <w:t>product_price</w:t>
             </w:r>
             <w:proofErr w:type="spellEnd"/>
-          </w:p>
-          <w:p>
-            <w:pPr>
-              <w:rPr>
-                <w:rFonts w:asciiTheme="majorHAnsi" w:hAnsiTheme="majorHAnsi"/>
-              </w:rPr>
-            </w:pPr>
-            <w:r>
-              <w:rPr>
-                <w:rFonts w:asciiTheme="majorHAnsi" w:hAnsiTheme="majorHAnsi"/>
-              </w:rPr>
-              <w:t>FROM products</w:t>
-            </w:r>
-          </w:p>
-          <w:p>
-            <w:pPr>
-              <w:rPr>
-                <w:rFonts w:asciiTheme="majorHAnsi" w:hAnsiTheme="majorHAnsi"/>
-              </w:rPr>
-            </w:pPr>
-            <w:r>
-              <w:rPr>
-                <w:rFonts w:asciiTheme="majorHAnsi" w:hAnsiTheme="majorHAnsi"/>
-              </w:rPr>
-              <w:t xml:space="preserve">ORDER BY </w:t>
-            </w:r>
-            <w:proofErr w:type="spellStart"/>
-            <w:r>
-              <w:rPr>
-                <w:rFonts w:asciiTheme="majorHAnsi" w:hAnsiTheme="majorHAnsi"/>
-              </w:rPr>
-              <w:t>product_price</w:t>
-            </w:r>
-            <w:proofErr w:type="spellEnd"/>
             <w:r>
               <w:rPr>
                 <w:rFonts w:asciiTheme="majorHAnsi" w:hAnsiTheme="majorHAnsi"/>
@@ -1317,7 +1355,6 @@
             <w:r>
               <w:rPr>
                 <w:rFonts w:asciiTheme="majorHAnsi" w:hAnsiTheme="majorHAnsi"/>
-                <w:noProof/>
               </w:rPr>
               <w:drawing>
                 <wp:inline distT="0" distB="0" distL="0" distR="0" wp14:anchorId="0E24E29E" wp14:editId="498250B1">
@@ -1525,11 +1562,19 @@
               <w:t xml:space="preserve">SELECT </w:t>
             </w:r>
             <w:proofErr w:type="spellStart"/>
-            <w:r>
-              <w:rPr>
-                <w:rFonts w:asciiTheme="majorHAnsi" w:hAnsiTheme="majorHAnsi"/>
-              </w:rPr>
-              <w:t>p.product_name</w:t>
+            <w:proofErr w:type="gramStart"/>
+            <w:r>
+              <w:rPr>
+                <w:rFonts w:asciiTheme="majorHAnsi" w:hAnsiTheme="majorHAnsi"/>
+              </w:rPr>
+              <w:t>p.product</w:t>
+            </w:r>
+            <w:proofErr w:type="gramEnd"/>
+            <w:r>
+              <w:rPr>
+                <w:rFonts w:asciiTheme="majorHAnsi" w:hAnsiTheme="majorHAnsi"/>
+              </w:rPr>
+              <w:t>_name</w:t>
             </w:r>
             <w:proofErr w:type="spellEnd"/>
             <w:r>
@@ -1615,11 +1660,19 @@
               <w:t xml:space="preserve">JOIN products p ON </w:t>
             </w:r>
             <w:proofErr w:type="spellStart"/>
-            <w:r>
-              <w:rPr>
-                <w:rFonts w:asciiTheme="majorHAnsi" w:hAnsiTheme="majorHAnsi"/>
-              </w:rPr>
-              <w:t>oc.product_id</w:t>
+            <w:proofErr w:type="gramStart"/>
+            <w:r>
+              <w:rPr>
+                <w:rFonts w:asciiTheme="majorHAnsi" w:hAnsiTheme="majorHAnsi"/>
+              </w:rPr>
+              <w:t>oc.product</w:t>
+            </w:r>
+            <w:proofErr w:type="gramEnd"/>
+            <w:r>
+              <w:rPr>
+                <w:rFonts w:asciiTheme="majorHAnsi" w:hAnsiTheme="majorHAnsi"/>
+              </w:rPr>
+              <w:t>_id</w:t>
             </w:r>
             <w:proofErr w:type="spellEnd"/>
             <w:r>
@@ -1653,11 +1706,19 @@
               <w:t xml:space="preserve">JOIN orders o ON </w:t>
             </w:r>
             <w:proofErr w:type="spellStart"/>
-            <w:r>
-              <w:rPr>
-                <w:rFonts w:asciiTheme="majorHAnsi" w:hAnsiTheme="majorHAnsi"/>
-              </w:rPr>
-              <w:t>oc.order_id</w:t>
+            <w:proofErr w:type="gramStart"/>
+            <w:r>
+              <w:rPr>
+                <w:rFonts w:asciiTheme="majorHAnsi" w:hAnsiTheme="majorHAnsi"/>
+              </w:rPr>
+              <w:t>oc.order</w:t>
+            </w:r>
+            <w:proofErr w:type="gramEnd"/>
+            <w:r>
+              <w:rPr>
+                <w:rFonts w:asciiTheme="majorHAnsi" w:hAnsiTheme="majorHAnsi"/>
+              </w:rPr>
+              <w:t>_id</w:t>
             </w:r>
             <w:proofErr w:type="spellEnd"/>
             <w:r>
@@ -1747,8 +1808,16 @@
               <w:rPr>
                 <w:rFonts w:asciiTheme="majorHAnsi" w:hAnsiTheme="majorHAnsi"/>
               </w:rPr>
-              <w:t>20 sold articles</w:t>
-            </w:r>
+              <w:t xml:space="preserve">20 sold </w:t>
+            </w:r>
+            <w:proofErr w:type="gramStart"/>
+            <w:r>
+              <w:rPr>
+                <w:rFonts w:asciiTheme="majorHAnsi" w:hAnsiTheme="majorHAnsi"/>
+              </w:rPr>
+              <w:t>articles</w:t>
+            </w:r>
+            <w:proofErr w:type="gramEnd"/>
           </w:p>
           <w:p>
             <w:pPr>
@@ -1771,7 +1840,6 @@
             <w:r>
               <w:rPr>
                 <w:rFonts w:asciiTheme="majorHAnsi" w:hAnsiTheme="majorHAnsi"/>
-                <w:noProof/>
               </w:rPr>
               <w:drawing>
                 <wp:inline distT="0" distB="0" distL="0" distR="0" wp14:anchorId="46384D21" wp14:editId="009CB7E9">
@@ -1980,11 +2048,19 @@
               <w:t xml:space="preserve">, </w:t>
             </w:r>
             <w:proofErr w:type="spellStart"/>
-            <w:r>
-              <w:rPr>
-                <w:rFonts w:asciiTheme="majorHAnsi" w:hAnsiTheme="majorHAnsi"/>
-              </w:rPr>
-              <w:t>u.first_name</w:t>
+            <w:proofErr w:type="gramStart"/>
+            <w:r>
+              <w:rPr>
+                <w:rFonts w:asciiTheme="majorHAnsi" w:hAnsiTheme="majorHAnsi"/>
+              </w:rPr>
+              <w:t>u.first</w:t>
+            </w:r>
+            <w:proofErr w:type="gramEnd"/>
+            <w:r>
+              <w:rPr>
+                <w:rFonts w:asciiTheme="majorHAnsi" w:hAnsiTheme="majorHAnsi"/>
+              </w:rPr>
+              <w:t>_name</w:t>
             </w:r>
             <w:proofErr w:type="spellEnd"/>
             <w:r>
@@ -2105,11 +2181,19 @@
               <w:t xml:space="preserve">, </w:t>
             </w:r>
             <w:proofErr w:type="spellStart"/>
-            <w:r>
-              <w:rPr>
-                <w:rFonts w:asciiTheme="majorHAnsi" w:hAnsiTheme="majorHAnsi"/>
-              </w:rPr>
-              <w:t>u.first_name</w:t>
+            <w:proofErr w:type="gramStart"/>
+            <w:r>
+              <w:rPr>
+                <w:rFonts w:asciiTheme="majorHAnsi" w:hAnsiTheme="majorHAnsi"/>
+              </w:rPr>
+              <w:t>u.first</w:t>
+            </w:r>
+            <w:proofErr w:type="gramEnd"/>
+            <w:r>
+              <w:rPr>
+                <w:rFonts w:asciiTheme="majorHAnsi" w:hAnsiTheme="majorHAnsi"/>
+              </w:rPr>
+              <w:t>_name</w:t>
             </w:r>
             <w:proofErr w:type="spellEnd"/>
             <w:r>
@@ -2148,7 +2232,21 @@
               <w:rPr>
                 <w:rFonts w:asciiTheme="majorHAnsi" w:hAnsiTheme="majorHAnsi"/>
               </w:rPr>
-              <w:t>Many user can purchase many items, but needs to show the 16 current costumers</w:t>
+              <w:t xml:space="preserve">Many </w:t>
+            </w:r>
+            <w:proofErr w:type="gramStart"/>
+            <w:r>
+              <w:rPr>
+                <w:rFonts w:asciiTheme="majorHAnsi" w:hAnsiTheme="majorHAnsi"/>
+              </w:rPr>
+              <w:t>user</w:t>
+            </w:r>
+            <w:proofErr w:type="gramEnd"/>
+            <w:r>
+              <w:rPr>
+                <w:rFonts w:asciiTheme="majorHAnsi" w:hAnsiTheme="majorHAnsi"/>
+              </w:rPr>
+              <w:t xml:space="preserve"> can purchase many items, but needs to show the 16 current costumers</w:t>
             </w:r>
           </w:p>
         </w:tc>
@@ -2165,7 +2263,6 @@
             <w:r>
               <w:rPr>
                 <w:rFonts w:asciiTheme="majorHAnsi" w:hAnsiTheme="majorHAnsi"/>
-                <w:noProof/>
               </w:rPr>
               <w:drawing>
                 <wp:inline distT="0" distB="0" distL="0" distR="0" wp14:anchorId="53896739" wp14:editId="0B05EE95">
@@ -2340,11 +2437,19 @@
               <w:t xml:space="preserve">SELECT </w:t>
             </w:r>
             <w:proofErr w:type="spellStart"/>
-            <w:r>
-              <w:rPr>
-                <w:rFonts w:asciiTheme="majorHAnsi" w:hAnsiTheme="majorHAnsi"/>
-              </w:rPr>
-              <w:t>p.product_name</w:t>
+            <w:proofErr w:type="gramStart"/>
+            <w:r>
+              <w:rPr>
+                <w:rFonts w:asciiTheme="majorHAnsi" w:hAnsiTheme="majorHAnsi"/>
+              </w:rPr>
+              <w:t>p.product</w:t>
+            </w:r>
+            <w:proofErr w:type="gramEnd"/>
+            <w:r>
+              <w:rPr>
+                <w:rFonts w:asciiTheme="majorHAnsi" w:hAnsiTheme="majorHAnsi"/>
+              </w:rPr>
+              <w:t>_name</w:t>
             </w:r>
             <w:proofErr w:type="spellEnd"/>
             <w:r>
@@ -2410,11 +2515,19 @@
               <w:t xml:space="preserve">JOIN products p ON </w:t>
             </w:r>
             <w:proofErr w:type="spellStart"/>
-            <w:r>
-              <w:rPr>
-                <w:rFonts w:asciiTheme="majorHAnsi" w:hAnsiTheme="majorHAnsi"/>
-              </w:rPr>
-              <w:t>oc.product_id</w:t>
+            <w:proofErr w:type="gramStart"/>
+            <w:r>
+              <w:rPr>
+                <w:rFonts w:asciiTheme="majorHAnsi" w:hAnsiTheme="majorHAnsi"/>
+              </w:rPr>
+              <w:t>oc.product</w:t>
+            </w:r>
+            <w:proofErr w:type="gramEnd"/>
+            <w:r>
+              <w:rPr>
+                <w:rFonts w:asciiTheme="majorHAnsi" w:hAnsiTheme="majorHAnsi"/>
+              </w:rPr>
+              <w:t>_id</w:t>
             </w:r>
             <w:proofErr w:type="spellEnd"/>
             <w:r>
@@ -2445,11 +2558,19 @@
               <w:t xml:space="preserve">JOIN orders o ON </w:t>
             </w:r>
             <w:proofErr w:type="spellStart"/>
-            <w:r>
-              <w:rPr>
-                <w:rFonts w:asciiTheme="majorHAnsi" w:hAnsiTheme="majorHAnsi"/>
-              </w:rPr>
-              <w:t>oc.order_id</w:t>
+            <w:proofErr w:type="gramStart"/>
+            <w:r>
+              <w:rPr>
+                <w:rFonts w:asciiTheme="majorHAnsi" w:hAnsiTheme="majorHAnsi"/>
+              </w:rPr>
+              <w:t>oc.order</w:t>
+            </w:r>
+            <w:proofErr w:type="gramEnd"/>
+            <w:r>
+              <w:rPr>
+                <w:rFonts w:asciiTheme="majorHAnsi" w:hAnsiTheme="majorHAnsi"/>
+              </w:rPr>
+              <w:t>_id</w:t>
             </w:r>
             <w:proofErr w:type="spellEnd"/>
             <w:r>
@@ -2505,7 +2626,6 @@
             <w:r>
               <w:rPr>
                 <w:rFonts w:asciiTheme="majorHAnsi" w:hAnsiTheme="majorHAnsi"/>
-                <w:noProof/>
               </w:rPr>
               <w:drawing>
                 <wp:inline distT="0" distB="0" distL="0" distR="0" wp14:anchorId="5EEFE484" wp14:editId="53AEB25F">
@@ -3044,7 +3164,6 @@
             <w:r>
               <w:rPr>
                 <w:rFonts w:asciiTheme="majorHAnsi" w:hAnsiTheme="majorHAnsi"/>
-                <w:noProof/>
               </w:rPr>
               <w:drawing>
                 <wp:inline distT="0" distB="0" distL="0" distR="0" wp14:anchorId="497E23A7" wp14:editId="65F010D5">
@@ -3229,11 +3348,19 @@
               <w:t xml:space="preserve">SELECT </w:t>
             </w:r>
             <w:proofErr w:type="spellStart"/>
-            <w:r>
-              <w:rPr>
-                <w:rFonts w:asciiTheme="majorHAnsi" w:hAnsiTheme="majorHAnsi"/>
-              </w:rPr>
-              <w:t>c.category_name</w:t>
+            <w:proofErr w:type="gramStart"/>
+            <w:r>
+              <w:rPr>
+                <w:rFonts w:asciiTheme="majorHAnsi" w:hAnsiTheme="majorHAnsi"/>
+              </w:rPr>
+              <w:t>c.category</w:t>
+            </w:r>
+            <w:proofErr w:type="gramEnd"/>
+            <w:r>
+              <w:rPr>
+                <w:rFonts w:asciiTheme="majorHAnsi" w:hAnsiTheme="majorHAnsi"/>
+              </w:rPr>
+              <w:t>_name</w:t>
             </w:r>
             <w:proofErr w:type="spellEnd"/>
             <w:r>
@@ -3327,11 +3454,19 @@
               <w:t xml:space="preserve">JOIN products p ON </w:t>
             </w:r>
             <w:proofErr w:type="spellStart"/>
-            <w:r>
-              <w:rPr>
-                <w:rFonts w:asciiTheme="majorHAnsi" w:hAnsiTheme="majorHAnsi"/>
-              </w:rPr>
-              <w:t>oc.product_id</w:t>
+            <w:proofErr w:type="gramStart"/>
+            <w:r>
+              <w:rPr>
+                <w:rFonts w:asciiTheme="majorHAnsi" w:hAnsiTheme="majorHAnsi"/>
+              </w:rPr>
+              <w:t>oc.product</w:t>
+            </w:r>
+            <w:proofErr w:type="gramEnd"/>
+            <w:r>
+              <w:rPr>
+                <w:rFonts w:asciiTheme="majorHAnsi" w:hAnsiTheme="majorHAnsi"/>
+              </w:rPr>
+              <w:t>_id</w:t>
             </w:r>
             <w:proofErr w:type="spellEnd"/>
             <w:r>
@@ -3376,11 +3511,19 @@
               <w:t xml:space="preserve"> pc ON </w:t>
             </w:r>
             <w:proofErr w:type="spellStart"/>
-            <w:r>
-              <w:rPr>
-                <w:rFonts w:asciiTheme="majorHAnsi" w:hAnsiTheme="majorHAnsi"/>
-              </w:rPr>
-              <w:t>p.product_id</w:t>
+            <w:proofErr w:type="gramStart"/>
+            <w:r>
+              <w:rPr>
+                <w:rFonts w:asciiTheme="majorHAnsi" w:hAnsiTheme="majorHAnsi"/>
+              </w:rPr>
+              <w:t>p.product</w:t>
+            </w:r>
+            <w:proofErr w:type="gramEnd"/>
+            <w:r>
+              <w:rPr>
+                <w:rFonts w:asciiTheme="majorHAnsi" w:hAnsiTheme="majorHAnsi"/>
+              </w:rPr>
+              <w:t>_id</w:t>
             </w:r>
             <w:proofErr w:type="spellEnd"/>
             <w:r>
@@ -3411,11 +3554,19 @@
               <w:t xml:space="preserve">JOIN categories c ON </w:t>
             </w:r>
             <w:proofErr w:type="spellStart"/>
-            <w:r>
-              <w:rPr>
-                <w:rFonts w:asciiTheme="majorHAnsi" w:hAnsiTheme="majorHAnsi"/>
-              </w:rPr>
-              <w:t>pc.category_id</w:t>
+            <w:proofErr w:type="gramStart"/>
+            <w:r>
+              <w:rPr>
+                <w:rFonts w:asciiTheme="majorHAnsi" w:hAnsiTheme="majorHAnsi"/>
+              </w:rPr>
+              <w:t>pc.category</w:t>
+            </w:r>
+            <w:proofErr w:type="gramEnd"/>
+            <w:r>
+              <w:rPr>
+                <w:rFonts w:asciiTheme="majorHAnsi" w:hAnsiTheme="majorHAnsi"/>
+              </w:rPr>
+              <w:t>_id</w:t>
             </w:r>
             <w:proofErr w:type="spellEnd"/>
             <w:r>
@@ -3446,11 +3597,19 @@
               <w:t xml:space="preserve">GROUP BY </w:t>
             </w:r>
             <w:proofErr w:type="spellStart"/>
-            <w:r>
-              <w:rPr>
-                <w:rFonts w:asciiTheme="majorHAnsi" w:hAnsiTheme="majorHAnsi"/>
-              </w:rPr>
-              <w:t>c.category_name</w:t>
+            <w:proofErr w:type="gramStart"/>
+            <w:r>
+              <w:rPr>
+                <w:rFonts w:asciiTheme="majorHAnsi" w:hAnsiTheme="majorHAnsi"/>
+              </w:rPr>
+              <w:t>c.category</w:t>
+            </w:r>
+            <w:proofErr w:type="gramEnd"/>
+            <w:r>
+              <w:rPr>
+                <w:rFonts w:asciiTheme="majorHAnsi" w:hAnsiTheme="majorHAnsi"/>
+              </w:rPr>
+              <w:t>_name</w:t>
             </w:r>
             <w:proofErr w:type="spellEnd"/>
           </w:p>
@@ -3526,7 +3685,6 @@
             <w:r>
               <w:rPr>
                 <w:rFonts w:asciiTheme="majorHAnsi" w:hAnsiTheme="majorHAnsi"/>
-                <w:noProof/>
               </w:rPr>
               <w:drawing>
                 <wp:inline distT="0" distB="0" distL="0" distR="0" wp14:anchorId="356BF7CC" wp14:editId="0A0E2D2C">
@@ -3591,19 +3749,7 @@
         <w:rPr>
           <w:rFonts w:asciiTheme="majorHAnsi" w:hAnsiTheme="majorHAnsi"/>
         </w:rPr>
-        <w:t>1</w:t>
-      </w:r>
-      <w:r>
-        <w:rPr>
-          <w:rFonts w:asciiTheme="majorHAnsi" w:hAnsiTheme="majorHAnsi"/>
-        </w:rPr>
-        <w:t>0</w:t>
-      </w:r>
-      <w:r>
-        <w:rPr>
-          <w:rFonts w:asciiTheme="majorHAnsi" w:hAnsiTheme="majorHAnsi"/>
-        </w:rPr>
-        <w:t xml:space="preserve">. </w:t>
+        <w:t xml:space="preserve">11. </w:t>
       </w:r>
       <w:r>
         <w:rPr>
@@ -3728,192 +3874,194 @@
               <w:t xml:space="preserve">SELECT </w:t>
             </w:r>
             <w:proofErr w:type="spellStart"/>
+            <w:proofErr w:type="gramStart"/>
             <w:r>
               <w:rPr>
                 <w:rFonts w:asciiTheme="majorHAnsi" w:hAnsiTheme="majorHAnsi"/>
                 <w:sz w:val="18"/>
                 <w:szCs w:val="18"/>
               </w:rPr>
-              <w:t>u.first_name</w:t>
-            </w:r>
-            <w:proofErr w:type="spellEnd"/>
+              <w:t>u.first</w:t>
+            </w:r>
+            <w:proofErr w:type="gramEnd"/>
             <w:r>
               <w:rPr>
                 <w:rFonts w:asciiTheme="majorHAnsi" w:hAnsiTheme="majorHAnsi"/>
                 <w:sz w:val="18"/>
                 <w:szCs w:val="18"/>
               </w:rPr>
-              <w:t xml:space="preserve">, </w:t>
-            </w:r>
-            <w:proofErr w:type="spellStart"/>
+              <w:t>_name</w:t>
+            </w:r>
+            <w:proofErr w:type="spellEnd"/>
             <w:r>
               <w:rPr>
                 <w:rFonts w:asciiTheme="majorHAnsi" w:hAnsiTheme="majorHAnsi"/>
                 <w:sz w:val="18"/>
                 <w:szCs w:val="18"/>
               </w:rPr>
-              <w:t>u.last_name</w:t>
-            </w:r>
-            <w:proofErr w:type="spellEnd"/>
+              <w:t xml:space="preserve">, </w:t>
+            </w:r>
+            <w:proofErr w:type="spellStart"/>
             <w:r>
               <w:rPr>
                 <w:rFonts w:asciiTheme="majorHAnsi" w:hAnsiTheme="majorHAnsi"/>
                 <w:sz w:val="18"/>
                 <w:szCs w:val="18"/>
               </w:rPr>
-              <w:t xml:space="preserve">, </w:t>
-            </w:r>
-            <w:proofErr w:type="spellStart"/>
+              <w:t>u.last_name</w:t>
+            </w:r>
+            <w:proofErr w:type="spellEnd"/>
             <w:r>
               <w:rPr>
                 <w:rFonts w:asciiTheme="majorHAnsi" w:hAnsiTheme="majorHAnsi"/>
                 <w:sz w:val="18"/>
                 <w:szCs w:val="18"/>
               </w:rPr>
-              <w:t>o.order_id</w:t>
-            </w:r>
-            <w:proofErr w:type="spellEnd"/>
+              <w:t xml:space="preserve">, </w:t>
+            </w:r>
+            <w:proofErr w:type="spellStart"/>
             <w:r>
               <w:rPr>
                 <w:rFonts w:asciiTheme="majorHAnsi" w:hAnsiTheme="majorHAnsi"/>
                 <w:sz w:val="18"/>
                 <w:szCs w:val="18"/>
               </w:rPr>
-              <w:t xml:space="preserve">, </w:t>
-            </w:r>
-            <w:proofErr w:type="spellStart"/>
+              <w:t>o.order_id</w:t>
+            </w:r>
+            <w:proofErr w:type="spellEnd"/>
             <w:r>
               <w:rPr>
                 <w:rFonts w:asciiTheme="majorHAnsi" w:hAnsiTheme="majorHAnsi"/>
                 <w:sz w:val="18"/>
                 <w:szCs w:val="18"/>
               </w:rPr>
-              <w:t>o.total_amount</w:t>
-            </w:r>
-            <w:proofErr w:type="spellEnd"/>
+              <w:t xml:space="preserve">, </w:t>
+            </w:r>
+            <w:proofErr w:type="spellStart"/>
             <w:r>
               <w:rPr>
                 <w:rFonts w:asciiTheme="majorHAnsi" w:hAnsiTheme="majorHAnsi"/>
                 <w:sz w:val="18"/>
                 <w:szCs w:val="18"/>
               </w:rPr>
-              <w:t xml:space="preserve">, </w:t>
-            </w:r>
-            <w:proofErr w:type="spellStart"/>
+              <w:t>o.total_amount</w:t>
+            </w:r>
+            <w:proofErr w:type="spellEnd"/>
             <w:r>
               <w:rPr>
                 <w:rFonts w:asciiTheme="majorHAnsi" w:hAnsiTheme="majorHAnsi"/>
                 <w:sz w:val="18"/>
                 <w:szCs w:val="18"/>
               </w:rPr>
-              <w:t>o.order_date</w:t>
-            </w:r>
-            <w:proofErr w:type="spellEnd"/>
-          </w:p>
-          <w:p>
-            <w:pPr>
+              <w:t xml:space="preserve">, </w:t>
+            </w:r>
+            <w:proofErr w:type="spellStart"/>
+            <w:r>
               <w:rPr>
                 <w:rFonts w:asciiTheme="majorHAnsi" w:hAnsiTheme="majorHAnsi"/>
                 <w:sz w:val="18"/>
                 <w:szCs w:val="18"/>
               </w:rPr>
-            </w:pPr>
-            <w:r>
+              <w:t>o.order_date</w:t>
+            </w:r>
+            <w:proofErr w:type="spellEnd"/>
+          </w:p>
+          <w:p>
+            <w:pPr>
               <w:rPr>
                 <w:rFonts w:asciiTheme="majorHAnsi" w:hAnsiTheme="majorHAnsi"/>
                 <w:sz w:val="18"/>
                 <w:szCs w:val="18"/>
               </w:rPr>
-              <w:t>FROM users u</w:t>
-            </w:r>
-          </w:p>
-          <w:p>
-            <w:pPr>
+            </w:pPr>
+            <w:r>
               <w:rPr>
                 <w:rFonts w:asciiTheme="majorHAnsi" w:hAnsiTheme="majorHAnsi"/>
                 <w:sz w:val="18"/>
                 <w:szCs w:val="18"/>
               </w:rPr>
-            </w:pPr>
-            <w:r>
+              <w:t>FROM users u</w:t>
+            </w:r>
+          </w:p>
+          <w:p>
+            <w:pPr>
               <w:rPr>
                 <w:rFonts w:asciiTheme="majorHAnsi" w:hAnsiTheme="majorHAnsi"/>
                 <w:sz w:val="18"/>
                 <w:szCs w:val="18"/>
               </w:rPr>
-              <w:t xml:space="preserve">JOIN orders o ON </w:t>
-            </w:r>
-            <w:proofErr w:type="spellStart"/>
+            </w:pPr>
             <w:r>
               <w:rPr>
                 <w:rFonts w:asciiTheme="majorHAnsi" w:hAnsiTheme="majorHAnsi"/>
                 <w:sz w:val="18"/>
                 <w:szCs w:val="18"/>
               </w:rPr>
-              <w:t>u.user_id</w:t>
-            </w:r>
-            <w:proofErr w:type="spellEnd"/>
+              <w:t xml:space="preserve">JOIN orders o ON </w:t>
+            </w:r>
+            <w:proofErr w:type="spellStart"/>
             <w:r>
               <w:rPr>
                 <w:rFonts w:asciiTheme="majorHAnsi" w:hAnsiTheme="majorHAnsi"/>
                 <w:sz w:val="18"/>
                 <w:szCs w:val="18"/>
               </w:rPr>
-              <w:t xml:space="preserve"> = </w:t>
-            </w:r>
-            <w:proofErr w:type="spellStart"/>
+              <w:t>u.user_id</w:t>
+            </w:r>
+            <w:proofErr w:type="spellEnd"/>
             <w:r>
               <w:rPr>
                 <w:rFonts w:asciiTheme="majorHAnsi" w:hAnsiTheme="majorHAnsi"/>
                 <w:sz w:val="18"/>
                 <w:szCs w:val="18"/>
               </w:rPr>
-              <w:t>o.user_id</w:t>
-            </w:r>
-            <w:proofErr w:type="spellEnd"/>
-          </w:p>
-          <w:p>
-            <w:pPr>
+              <w:t xml:space="preserve"> = </w:t>
+            </w:r>
+            <w:proofErr w:type="spellStart"/>
+            <w:r>
               <w:rPr>
                 <w:rFonts w:asciiTheme="majorHAnsi" w:hAnsiTheme="majorHAnsi"/>
                 <w:sz w:val="18"/>
                 <w:szCs w:val="18"/>
               </w:rPr>
-            </w:pPr>
-            <w:r>
+              <w:t>o.user_id</w:t>
+            </w:r>
+            <w:proofErr w:type="spellEnd"/>
+          </w:p>
+          <w:p>
+            <w:pPr>
               <w:rPr>
                 <w:rFonts w:asciiTheme="majorHAnsi" w:hAnsiTheme="majorHAnsi"/>
                 <w:sz w:val="18"/>
                 <w:szCs w:val="18"/>
               </w:rPr>
-              <w:t xml:space="preserve">WHERE </w:t>
-            </w:r>
-            <w:proofErr w:type="spellStart"/>
+            </w:pPr>
             <w:r>
               <w:rPr>
                 <w:rFonts w:asciiTheme="majorHAnsi" w:hAnsiTheme="majorHAnsi"/>
                 <w:sz w:val="18"/>
                 <w:szCs w:val="18"/>
               </w:rPr>
-              <w:t>u.first_name</w:t>
-            </w:r>
-            <w:proofErr w:type="spellEnd"/>
+              <w:t xml:space="preserve">WHERE </w:t>
+            </w:r>
+            <w:proofErr w:type="spellStart"/>
+            <w:proofErr w:type="gramStart"/>
             <w:r>
               <w:rPr>
                 <w:rFonts w:asciiTheme="majorHAnsi" w:hAnsiTheme="majorHAnsi"/>
                 <w:sz w:val="18"/>
                 <w:szCs w:val="18"/>
               </w:rPr>
-              <w:t xml:space="preserve"> = 'John' AND </w:t>
-            </w:r>
-            <w:proofErr w:type="spellStart"/>
+              <w:t>u.first</w:t>
+            </w:r>
+            <w:proofErr w:type="gramEnd"/>
             <w:r>
               <w:rPr>
                 <w:rFonts w:asciiTheme="majorHAnsi" w:hAnsiTheme="majorHAnsi"/>
                 <w:sz w:val="18"/>
                 <w:szCs w:val="18"/>
               </w:rPr>
-              <w:t>u.last_name</w:t>
+              <w:t>_name</w:t>
             </w:r>
             <w:proofErr w:type="spellEnd"/>
             <w:r>
@@ -3922,6 +4070,24 @@
                 <w:sz w:val="18"/>
                 <w:szCs w:val="18"/>
               </w:rPr>
+              <w:t xml:space="preserve"> = 'John' AND </w:t>
+            </w:r>
+            <w:proofErr w:type="spellStart"/>
+            <w:r>
+              <w:rPr>
+                <w:rFonts w:asciiTheme="majorHAnsi" w:hAnsiTheme="majorHAnsi"/>
+                <w:sz w:val="18"/>
+                <w:szCs w:val="18"/>
+              </w:rPr>
+              <w:t>u.last_name</w:t>
+            </w:r>
+            <w:proofErr w:type="spellEnd"/>
+            <w:r>
+              <w:rPr>
+                <w:rFonts w:asciiTheme="majorHAnsi" w:hAnsiTheme="majorHAnsi"/>
+                <w:sz w:val="18"/>
+                <w:szCs w:val="18"/>
+              </w:rPr>
               <w:t xml:space="preserve"> = 'Doe';</w:t>
             </w:r>
           </w:p>
@@ -3971,7 +4137,6 @@
             <w:r>
               <w:rPr>
                 <w:rFonts w:asciiTheme="majorHAnsi" w:hAnsiTheme="majorHAnsi"/>
-                <w:noProof/>
               </w:rPr>
               <w:drawing>
                 <wp:inline distT="0" distB="0" distL="0" distR="0" wp14:anchorId="60DCC40F" wp14:editId="393794CE">
@@ -4043,19 +4208,7 @@
         <w:rPr>
           <w:rFonts w:asciiTheme="majorHAnsi" w:hAnsiTheme="majorHAnsi"/>
         </w:rPr>
-        <w:t>1</w:t>
-      </w:r>
-      <w:r>
-        <w:rPr>
-          <w:rFonts w:asciiTheme="majorHAnsi" w:hAnsiTheme="majorHAnsi"/>
-        </w:rPr>
-        <w:t>1</w:t>
-      </w:r>
-      <w:r>
-        <w:rPr>
-          <w:rFonts w:asciiTheme="majorHAnsi" w:hAnsiTheme="majorHAnsi"/>
-        </w:rPr>
-        <w:t xml:space="preserve">. </w:t>
+        <w:t xml:space="preserve">12. </w:t>
       </w:r>
       <w:r>
         <w:rPr>
@@ -4191,162 +4344,172 @@
               <w:t xml:space="preserve">SELECT </w:t>
             </w:r>
             <w:proofErr w:type="spellStart"/>
+            <w:proofErr w:type="gramStart"/>
             <w:r>
               <w:rPr>
                 <w:rFonts w:asciiTheme="majorHAnsi" w:hAnsiTheme="majorHAnsi"/>
                 <w:sz w:val="20"/>
                 <w:szCs w:val="20"/>
               </w:rPr>
-              <w:t>u.first_name</w:t>
-            </w:r>
-            <w:proofErr w:type="spellEnd"/>
+              <w:t>u.first</w:t>
+            </w:r>
+            <w:proofErr w:type="gramEnd"/>
             <w:r>
               <w:rPr>
                 <w:rFonts w:asciiTheme="majorHAnsi" w:hAnsiTheme="majorHAnsi"/>
                 <w:sz w:val="20"/>
                 <w:szCs w:val="20"/>
               </w:rPr>
-              <w:t xml:space="preserve">, </w:t>
-            </w:r>
-            <w:proofErr w:type="spellStart"/>
+              <w:t>_name</w:t>
+            </w:r>
+            <w:proofErr w:type="spellEnd"/>
             <w:r>
               <w:rPr>
                 <w:rFonts w:asciiTheme="majorHAnsi" w:hAnsiTheme="majorHAnsi"/>
                 <w:sz w:val="20"/>
                 <w:szCs w:val="20"/>
               </w:rPr>
-              <w:t>u.last_name</w:t>
-            </w:r>
-            <w:proofErr w:type="spellEnd"/>
+              <w:t xml:space="preserve">, </w:t>
+            </w:r>
+            <w:proofErr w:type="spellStart"/>
             <w:r>
               <w:rPr>
                 <w:rFonts w:asciiTheme="majorHAnsi" w:hAnsiTheme="majorHAnsi"/>
                 <w:sz w:val="20"/>
                 <w:szCs w:val="20"/>
               </w:rPr>
-              <w:t>, COUNT(</w:t>
-            </w:r>
-            <w:proofErr w:type="spellStart"/>
+              <w:t>u.last_name</w:t>
+            </w:r>
+            <w:proofErr w:type="spellEnd"/>
             <w:r>
               <w:rPr>
                 <w:rFonts w:asciiTheme="majorHAnsi" w:hAnsiTheme="majorHAnsi"/>
                 <w:sz w:val="20"/>
                 <w:szCs w:val="20"/>
               </w:rPr>
-              <w:t>o.order_id</w:t>
-            </w:r>
-            <w:proofErr w:type="spellEnd"/>
+              <w:t>, COUNT(</w:t>
+            </w:r>
+            <w:proofErr w:type="spellStart"/>
             <w:r>
               <w:rPr>
                 <w:rFonts w:asciiTheme="majorHAnsi" w:hAnsiTheme="majorHAnsi"/>
                 <w:sz w:val="20"/>
                 <w:szCs w:val="20"/>
               </w:rPr>
-              <w:t xml:space="preserve">) AS </w:t>
-            </w:r>
-            <w:proofErr w:type="spellStart"/>
+              <w:t>o.order_id</w:t>
+            </w:r>
+            <w:proofErr w:type="spellEnd"/>
             <w:r>
               <w:rPr>
                 <w:rFonts w:asciiTheme="majorHAnsi" w:hAnsiTheme="majorHAnsi"/>
                 <w:sz w:val="20"/>
                 <w:szCs w:val="20"/>
               </w:rPr>
-              <w:t>number_of_orders</w:t>
-            </w:r>
-            <w:proofErr w:type="spellEnd"/>
-          </w:p>
-          <w:p>
-            <w:pPr>
+              <w:t xml:space="preserve">) AS </w:t>
+            </w:r>
+            <w:proofErr w:type="spellStart"/>
+            <w:r>
               <w:rPr>
                 <w:rFonts w:asciiTheme="majorHAnsi" w:hAnsiTheme="majorHAnsi"/>
                 <w:sz w:val="20"/>
                 <w:szCs w:val="20"/>
               </w:rPr>
-            </w:pPr>
-            <w:r>
+              <w:t>number_of_orders</w:t>
+            </w:r>
+            <w:proofErr w:type="spellEnd"/>
+          </w:p>
+          <w:p>
+            <w:pPr>
               <w:rPr>
                 <w:rFonts w:asciiTheme="majorHAnsi" w:hAnsiTheme="majorHAnsi"/>
                 <w:sz w:val="20"/>
                 <w:szCs w:val="20"/>
               </w:rPr>
-              <w:t>FROM orders o</w:t>
-            </w:r>
-          </w:p>
-          <w:p>
-            <w:pPr>
+            </w:pPr>
+            <w:r>
               <w:rPr>
                 <w:rFonts w:asciiTheme="majorHAnsi" w:hAnsiTheme="majorHAnsi"/>
                 <w:sz w:val="20"/>
                 <w:szCs w:val="20"/>
               </w:rPr>
-            </w:pPr>
-            <w:r>
+              <w:t>FROM orders o</w:t>
+            </w:r>
+          </w:p>
+          <w:p>
+            <w:pPr>
               <w:rPr>
                 <w:rFonts w:asciiTheme="majorHAnsi" w:hAnsiTheme="majorHAnsi"/>
                 <w:sz w:val="20"/>
                 <w:szCs w:val="20"/>
               </w:rPr>
-              <w:t xml:space="preserve">JOIN users u ON </w:t>
-            </w:r>
-            <w:proofErr w:type="spellStart"/>
+            </w:pPr>
             <w:r>
               <w:rPr>
                 <w:rFonts w:asciiTheme="majorHAnsi" w:hAnsiTheme="majorHAnsi"/>
                 <w:sz w:val="20"/>
                 <w:szCs w:val="20"/>
               </w:rPr>
-              <w:t>o.user_id</w:t>
-            </w:r>
-            <w:proofErr w:type="spellEnd"/>
+              <w:t xml:space="preserve">JOIN users u ON </w:t>
+            </w:r>
+            <w:proofErr w:type="spellStart"/>
             <w:r>
               <w:rPr>
                 <w:rFonts w:asciiTheme="majorHAnsi" w:hAnsiTheme="majorHAnsi"/>
                 <w:sz w:val="20"/>
                 <w:szCs w:val="20"/>
               </w:rPr>
-              <w:t xml:space="preserve"> = </w:t>
-            </w:r>
-            <w:proofErr w:type="spellStart"/>
+              <w:t>o.user_id</w:t>
+            </w:r>
+            <w:proofErr w:type="spellEnd"/>
             <w:r>
               <w:rPr>
                 <w:rFonts w:asciiTheme="majorHAnsi" w:hAnsiTheme="majorHAnsi"/>
                 <w:sz w:val="20"/>
                 <w:szCs w:val="20"/>
               </w:rPr>
-              <w:t>u.user_id</w:t>
-            </w:r>
-            <w:proofErr w:type="spellEnd"/>
-          </w:p>
-          <w:p>
-            <w:pPr>
-              <w:rPr>
-                <w:rFonts w:asciiTheme="majorHAnsi" w:hAnsiTheme="majorHAnsi"/>
-              </w:rPr>
-            </w:pPr>
+              <w:t xml:space="preserve"> = </w:t>
+            </w:r>
+            <w:proofErr w:type="spellStart"/>
             <w:r>
               <w:rPr>
                 <w:rFonts w:asciiTheme="majorHAnsi" w:hAnsiTheme="majorHAnsi"/>
                 <w:sz w:val="20"/>
                 <w:szCs w:val="20"/>
               </w:rPr>
-              <w:t xml:space="preserve">WHERE </w:t>
-            </w:r>
-            <w:proofErr w:type="spellStart"/>
+              <w:t>u.user_id</w:t>
+            </w:r>
+            <w:proofErr w:type="spellEnd"/>
+          </w:p>
+          <w:p>
+            <w:pPr>
+              <w:rPr>
+                <w:rFonts w:asciiTheme="majorHAnsi" w:hAnsiTheme="majorHAnsi"/>
+              </w:rPr>
+            </w:pPr>
             <w:r>
               <w:rPr>
                 <w:rFonts w:asciiTheme="majorHAnsi" w:hAnsiTheme="majorHAnsi"/>
                 <w:sz w:val="20"/>
                 <w:szCs w:val="20"/>
               </w:rPr>
-              <w:t>o.user_id</w:t>
-            </w:r>
-            <w:proofErr w:type="spellEnd"/>
+              <w:t xml:space="preserve">WHERE </w:t>
+            </w:r>
+            <w:proofErr w:type="spellStart"/>
             <w:r>
               <w:rPr>
                 <w:rFonts w:asciiTheme="majorHAnsi" w:hAnsiTheme="majorHAnsi"/>
                 <w:sz w:val="20"/>
                 <w:szCs w:val="20"/>
               </w:rPr>
+              <w:t>o.user_id</w:t>
+            </w:r>
+            <w:proofErr w:type="spellEnd"/>
+            <w:r>
+              <w:rPr>
+                <w:rFonts w:asciiTheme="majorHAnsi" w:hAnsiTheme="majorHAnsi"/>
+                <w:sz w:val="20"/>
+                <w:szCs w:val="20"/>
+              </w:rPr>
               <w:t xml:space="preserve"> = 2;</w:t>
             </w:r>
           </w:p>
@@ -4397,7 +4560,6 @@
             <w:r>
               <w:rPr>
                 <w:rFonts w:asciiTheme="majorHAnsi" w:hAnsiTheme="majorHAnsi"/>
-                <w:noProof/>
               </w:rPr>
               <w:drawing>
                 <wp:inline distT="0" distB="0" distL="0" distR="0" wp14:anchorId="1C9B2484" wp14:editId="45F27594">
@@ -4457,19 +4619,7 @@
           <w:rFonts w:asciiTheme="majorHAnsi" w:hAnsiTheme="majorHAnsi"/>
         </w:rPr>
         <w:lastRenderedPageBreak/>
-        <w:t>1</w:t>
-      </w:r>
-      <w:r>
-        <w:rPr>
-          <w:rFonts w:asciiTheme="majorHAnsi" w:hAnsiTheme="majorHAnsi"/>
-        </w:rPr>
-        <w:t>2</w:t>
-      </w:r>
-      <w:r>
-        <w:rPr>
-          <w:rFonts w:asciiTheme="majorHAnsi" w:hAnsiTheme="majorHAnsi"/>
-        </w:rPr>
-        <w:t xml:space="preserve">. </w:t>
+        <w:t xml:space="preserve">13. </w:t>
       </w:r>
       <w:r>
         <w:rPr>
@@ -4587,11 +4737,19 @@
               <w:t xml:space="preserve">SELECT </w:t>
             </w:r>
             <w:proofErr w:type="spellStart"/>
-            <w:r>
-              <w:rPr>
-                <w:rFonts w:asciiTheme="majorHAnsi" w:hAnsiTheme="majorHAnsi"/>
-              </w:rPr>
-              <w:t>p.product_name</w:t>
+            <w:proofErr w:type="gramStart"/>
+            <w:r>
+              <w:rPr>
+                <w:rFonts w:asciiTheme="majorHAnsi" w:hAnsiTheme="majorHAnsi"/>
+              </w:rPr>
+              <w:t>p.product</w:t>
+            </w:r>
+            <w:proofErr w:type="gramEnd"/>
+            <w:r>
+              <w:rPr>
+                <w:rFonts w:asciiTheme="majorHAnsi" w:hAnsiTheme="majorHAnsi"/>
+              </w:rPr>
+              <w:t>_name</w:t>
             </w:r>
             <w:proofErr w:type="spellEnd"/>
             <w:r>
@@ -4671,11 +4829,19 @@
               <w:t xml:space="preserve">JOIN products p ON </w:t>
             </w:r>
             <w:proofErr w:type="spellStart"/>
-            <w:r>
-              <w:rPr>
-                <w:rFonts w:asciiTheme="majorHAnsi" w:hAnsiTheme="majorHAnsi"/>
-              </w:rPr>
-              <w:t>oc.product_id</w:t>
+            <w:proofErr w:type="gramStart"/>
+            <w:r>
+              <w:rPr>
+                <w:rFonts w:asciiTheme="majorHAnsi" w:hAnsiTheme="majorHAnsi"/>
+              </w:rPr>
+              <w:t>oc.product</w:t>
+            </w:r>
+            <w:proofErr w:type="gramEnd"/>
+            <w:r>
+              <w:rPr>
+                <w:rFonts w:asciiTheme="majorHAnsi" w:hAnsiTheme="majorHAnsi"/>
+              </w:rPr>
+              <w:t>_id</w:t>
             </w:r>
             <w:proofErr w:type="spellEnd"/>
             <w:r>
@@ -4706,11 +4872,19 @@
               <w:t xml:space="preserve">GROUP BY </w:t>
             </w:r>
             <w:proofErr w:type="spellStart"/>
-            <w:r>
-              <w:rPr>
-                <w:rFonts w:asciiTheme="majorHAnsi" w:hAnsiTheme="majorHAnsi"/>
-              </w:rPr>
-              <w:t>p.product_name</w:t>
+            <w:proofErr w:type="gramStart"/>
+            <w:r>
+              <w:rPr>
+                <w:rFonts w:asciiTheme="majorHAnsi" w:hAnsiTheme="majorHAnsi"/>
+              </w:rPr>
+              <w:t>p.product</w:t>
+            </w:r>
+            <w:proofErr w:type="gramEnd"/>
+            <w:r>
+              <w:rPr>
+                <w:rFonts w:asciiTheme="majorHAnsi" w:hAnsiTheme="majorHAnsi"/>
+              </w:rPr>
+              <w:t>_name</w:t>
             </w:r>
             <w:proofErr w:type="spellEnd"/>
             <w:r>
@@ -4766,7 +4940,6 @@
             <w:r>
               <w:rPr>
                 <w:rFonts w:asciiTheme="majorHAnsi" w:hAnsiTheme="majorHAnsi"/>
-                <w:noProof/>
               </w:rPr>
               <w:drawing>
                 <wp:inline distT="0" distB="0" distL="0" distR="0" wp14:anchorId="08C5ED2B" wp14:editId="418764F1">
@@ -4827,323 +5000,6 @@
           <w:rFonts w:asciiTheme="majorHAnsi" w:hAnsiTheme="majorHAnsi"/>
         </w:rPr>
       </w:pPr>
-      <w:r>
-        <w:rPr>
-          <w:rFonts w:asciiTheme="majorHAnsi" w:hAnsiTheme="majorHAnsi"/>
-        </w:rPr>
-        <w:t xml:space="preserve">13.  </w:t>
-      </w:r>
-      <w:r>
-        <w:rPr>
-          <w:rFonts w:asciiTheme="majorHAnsi" w:hAnsiTheme="majorHAnsi"/>
-        </w:rPr>
-        <w:t>List all items with their respective quantities sold, including total sales.</w:t>
-      </w:r>
-    </w:p>
-    <w:tbl>
-      <w:tblPr>
-        <w:tblStyle w:val="TableGrid"/>
-        <w:tblW w:w="0" w:type="auto"/>
-        <w:tblLook w:val="04A0" w:firstRow="1" w:lastRow="0" w:firstColumn="1" w:lastColumn="0" w:noHBand="0" w:noVBand="1"/>
-      </w:tblPr>
-      <w:tblGrid>
-        <w:gridCol w:w="3799"/>
-        <w:gridCol w:w="3573"/>
-        <w:gridCol w:w="6576"/>
-      </w:tblGrid>
-      <w:tr>
-        <w:tc>
-          <w:tcPr>
-            <w:tcW w:w="4649" w:type="dxa"/>
-          </w:tcPr>
-          <w:p>
-            <w:pPr>
-              <w:rPr>
-                <w:rFonts w:asciiTheme="majorHAnsi" w:hAnsiTheme="majorHAnsi"/>
-              </w:rPr>
-            </w:pPr>
-            <w:r>
-              <w:rPr>
-                <w:rFonts w:asciiTheme="majorHAnsi" w:hAnsiTheme="majorHAnsi"/>
-              </w:rPr>
-              <w:t>Code</w:t>
-            </w:r>
-          </w:p>
-        </w:tc>
-        <w:tc>
-          <w:tcPr>
-            <w:tcW w:w="4649" w:type="dxa"/>
-          </w:tcPr>
-          <w:p>
-            <w:pPr>
-              <w:rPr>
-                <w:rFonts w:asciiTheme="majorHAnsi" w:hAnsiTheme="majorHAnsi"/>
-              </w:rPr>
-            </w:pPr>
-            <w:r>
-              <w:rPr>
-                <w:rFonts w:asciiTheme="majorHAnsi" w:hAnsiTheme="majorHAnsi"/>
-              </w:rPr>
-              <w:t>Expected Answer</w:t>
-            </w:r>
-          </w:p>
-        </w:tc>
-        <w:tc>
-          <w:tcPr>
-            <w:tcW w:w="4650" w:type="dxa"/>
-          </w:tcPr>
-          <w:p>
-            <w:pPr>
-              <w:rPr>
-                <w:rFonts w:asciiTheme="majorHAnsi" w:hAnsiTheme="majorHAnsi"/>
-              </w:rPr>
-            </w:pPr>
-            <w:r>
-              <w:rPr>
-                <w:rFonts w:asciiTheme="majorHAnsi" w:hAnsiTheme="majorHAnsi"/>
-              </w:rPr>
-              <w:t>Actual Answer</w:t>
-            </w:r>
-          </w:p>
-        </w:tc>
-      </w:tr>
-      <w:tr>
-        <w:tc>
-          <w:tcPr>
-            <w:tcW w:w="4649" w:type="dxa"/>
-          </w:tcPr>
-          <w:p>
-            <w:pPr>
-              <w:rPr>
-                <w:rFonts w:asciiTheme="majorHAnsi" w:hAnsiTheme="majorHAnsi"/>
-              </w:rPr>
-            </w:pPr>
-            <w:r>
-              <w:rPr>
-                <w:rFonts w:asciiTheme="majorHAnsi" w:hAnsiTheme="majorHAnsi"/>
-              </w:rPr>
-              <w:t xml:space="preserve">SELECT </w:t>
-            </w:r>
-            <w:proofErr w:type="spellStart"/>
-            <w:r>
-              <w:rPr>
-                <w:rFonts w:asciiTheme="majorHAnsi" w:hAnsiTheme="majorHAnsi"/>
-              </w:rPr>
-              <w:t>p.product_name</w:t>
-            </w:r>
-            <w:proofErr w:type="spellEnd"/>
-            <w:r>
-              <w:rPr>
-                <w:rFonts w:asciiTheme="majorHAnsi" w:hAnsiTheme="majorHAnsi"/>
-              </w:rPr>
-              <w:t>, SUM(</w:t>
-            </w:r>
-            <w:proofErr w:type="spellStart"/>
-            <w:r>
-              <w:rPr>
-                <w:rFonts w:asciiTheme="majorHAnsi" w:hAnsiTheme="majorHAnsi"/>
-              </w:rPr>
-              <w:t>oc.quantity</w:t>
-            </w:r>
-            <w:proofErr w:type="spellEnd"/>
-            <w:r>
-              <w:rPr>
-                <w:rFonts w:asciiTheme="majorHAnsi" w:hAnsiTheme="majorHAnsi"/>
-              </w:rPr>
-              <w:t xml:space="preserve">) AS </w:t>
-            </w:r>
-            <w:proofErr w:type="spellStart"/>
-            <w:r>
-              <w:rPr>
-                <w:rFonts w:asciiTheme="majorHAnsi" w:hAnsiTheme="majorHAnsi"/>
-              </w:rPr>
-              <w:t>total_quantity_sold</w:t>
-            </w:r>
-            <w:proofErr w:type="spellEnd"/>
-          </w:p>
-          <w:p>
-            <w:pPr>
-              <w:rPr>
-                <w:rFonts w:asciiTheme="majorHAnsi" w:hAnsiTheme="majorHAnsi"/>
-              </w:rPr>
-            </w:pPr>
-            <w:r>
-              <w:rPr>
-                <w:rFonts w:asciiTheme="majorHAnsi" w:hAnsiTheme="majorHAnsi"/>
-              </w:rPr>
-              <w:t xml:space="preserve">FROM </w:t>
-            </w:r>
-            <w:proofErr w:type="spellStart"/>
-            <w:r>
-              <w:rPr>
-                <w:rFonts w:asciiTheme="majorHAnsi" w:hAnsiTheme="majorHAnsi"/>
-              </w:rPr>
-              <w:t>order_contents</w:t>
-            </w:r>
-            <w:proofErr w:type="spellEnd"/>
-            <w:r>
-              <w:rPr>
-                <w:rFonts w:asciiTheme="majorHAnsi" w:hAnsiTheme="majorHAnsi"/>
-              </w:rPr>
-              <w:t xml:space="preserve"> </w:t>
-            </w:r>
-            <w:proofErr w:type="spellStart"/>
-            <w:r>
-              <w:rPr>
-                <w:rFonts w:asciiTheme="majorHAnsi" w:hAnsiTheme="majorHAnsi"/>
-              </w:rPr>
-              <w:t>oc</w:t>
-            </w:r>
-            <w:proofErr w:type="spellEnd"/>
-          </w:p>
-          <w:p>
-            <w:pPr>
-              <w:rPr>
-                <w:rFonts w:asciiTheme="majorHAnsi" w:hAnsiTheme="majorHAnsi"/>
-              </w:rPr>
-            </w:pPr>
-            <w:r>
-              <w:rPr>
-                <w:rFonts w:asciiTheme="majorHAnsi" w:hAnsiTheme="majorHAnsi"/>
-              </w:rPr>
-              <w:t xml:space="preserve">JOIN products p ON </w:t>
-            </w:r>
-            <w:proofErr w:type="spellStart"/>
-            <w:r>
-              <w:rPr>
-                <w:rFonts w:asciiTheme="majorHAnsi" w:hAnsiTheme="majorHAnsi"/>
-              </w:rPr>
-              <w:t>oc.product_id</w:t>
-            </w:r>
-            <w:proofErr w:type="spellEnd"/>
-            <w:r>
-              <w:rPr>
-                <w:rFonts w:asciiTheme="majorHAnsi" w:hAnsiTheme="majorHAnsi"/>
-              </w:rPr>
-              <w:t xml:space="preserve"> = </w:t>
-            </w:r>
-            <w:proofErr w:type="spellStart"/>
-            <w:r>
-              <w:rPr>
-                <w:rFonts w:asciiTheme="majorHAnsi" w:hAnsiTheme="majorHAnsi"/>
-              </w:rPr>
-              <w:t>p.product_id</w:t>
-            </w:r>
-            <w:proofErr w:type="spellEnd"/>
-          </w:p>
-          <w:p>
-            <w:pPr>
-              <w:rPr>
-                <w:rFonts w:asciiTheme="majorHAnsi" w:hAnsiTheme="majorHAnsi"/>
-              </w:rPr>
-            </w:pPr>
-            <w:r>
-              <w:rPr>
-                <w:rFonts w:asciiTheme="majorHAnsi" w:hAnsiTheme="majorHAnsi"/>
-              </w:rPr>
-              <w:t xml:space="preserve">GROUP BY </w:t>
-            </w:r>
-            <w:proofErr w:type="spellStart"/>
-            <w:r>
-              <w:rPr>
-                <w:rFonts w:asciiTheme="majorHAnsi" w:hAnsiTheme="majorHAnsi"/>
-              </w:rPr>
-              <w:t>p.product_name</w:t>
-            </w:r>
-            <w:proofErr w:type="spellEnd"/>
-            <w:r>
-              <w:rPr>
-                <w:rFonts w:asciiTheme="majorHAnsi" w:hAnsiTheme="majorHAnsi"/>
-              </w:rPr>
-              <w:t>;</w:t>
-            </w:r>
-          </w:p>
-        </w:tc>
-        <w:tc>
-          <w:tcPr>
-            <w:tcW w:w="4649" w:type="dxa"/>
-          </w:tcPr>
-          <w:p>
-            <w:pPr>
-              <w:rPr>
-                <w:rFonts w:asciiTheme="majorHAnsi" w:hAnsiTheme="majorHAnsi"/>
-              </w:rPr>
-            </w:pPr>
-            <w:r>
-              <w:rPr>
-                <w:rFonts w:asciiTheme="majorHAnsi" w:hAnsiTheme="majorHAnsi"/>
-              </w:rPr>
-              <w:t>5 items (Quantities should be higher after Cypress test)</w:t>
-            </w:r>
-          </w:p>
-          <w:p>
-            <w:pPr>
-              <w:rPr>
-                <w:rFonts w:asciiTheme="majorHAnsi" w:hAnsiTheme="majorHAnsi"/>
-              </w:rPr>
-            </w:pPr>
-          </w:p>
-        </w:tc>
-        <w:tc>
-          <w:tcPr>
-            <w:tcW w:w="4650" w:type="dxa"/>
-          </w:tcPr>
-          <w:p>
-            <w:pPr>
-              <w:rPr>
-                <w:rFonts w:asciiTheme="majorHAnsi" w:hAnsiTheme="majorHAnsi"/>
-              </w:rPr>
-            </w:pPr>
-            <w:r>
-              <w:rPr>
-                <w:rFonts w:asciiTheme="majorHAnsi" w:hAnsiTheme="majorHAnsi"/>
-              </w:rPr>
-              <w:drawing>
-                <wp:inline distT="0" distB="0" distL="0" distR="0" wp14:anchorId="7EC0F56C" wp14:editId="111E92B5">
-                  <wp:extent cx="4030980" cy="1226630"/>
-                  <wp:effectExtent l="0" t="0" r="7620" b="0"/>
-                  <wp:docPr id="1155796065" name="Picture 1"/>
-                  <wp:cNvGraphicFramePr>
-                    <a:graphicFrameLocks xmlns:a="http://schemas.openxmlformats.org/drawingml/2006/main" noChangeAspect="1"/>
-                  </wp:cNvGraphicFramePr>
-                  <a:graphic xmlns:a="http://schemas.openxmlformats.org/drawingml/2006/main">
-                    <a:graphicData uri="http://schemas.openxmlformats.org/drawingml/2006/picture">
-                      <pic:pic xmlns:pic="http://schemas.openxmlformats.org/drawingml/2006/picture">
-                        <pic:nvPicPr>
-                          <pic:cNvPr id="1155796065" name=""/>
-                          <pic:cNvPicPr/>
-                        </pic:nvPicPr>
-                        <pic:blipFill>
-                          <a:blip r:embed="rId22"/>
-                          <a:stretch>
-                            <a:fillRect/>
-                          </a:stretch>
-                        </pic:blipFill>
-                        <pic:spPr>
-                          <a:xfrm>
-                            <a:off x="0" y="0"/>
-                            <a:ext cx="4061359" cy="1235874"/>
-                          </a:xfrm>
-                          <a:prstGeom prst="rect">
-                            <a:avLst/>
-                          </a:prstGeom>
-                        </pic:spPr>
-                      </pic:pic>
-                    </a:graphicData>
-                  </a:graphic>
-                </wp:inline>
-              </w:drawing>
-            </w:r>
-          </w:p>
-        </w:tc>
-      </w:tr>
-    </w:tbl>
-    <w:p>
-      <w:pPr>
-        <w:rPr>
-          <w:rFonts w:asciiTheme="majorHAnsi" w:hAnsiTheme="majorHAnsi"/>
-        </w:rPr>
-      </w:pPr>
     </w:p>
     <w:p>
       <w:pPr>
@@ -5364,7 +5220,6 @@
               <w:rPr>
                 <w:rFonts w:asciiTheme="majorHAnsi" w:hAnsiTheme="majorHAnsi"/>
               </w:rPr>
-              <w:lastRenderedPageBreak/>
               <w:t xml:space="preserve">SELECT </w:t>
             </w:r>
             <w:proofErr w:type="spellStart"/>
@@ -5382,11 +5237,19 @@
               <w:t xml:space="preserve">, </w:t>
             </w:r>
             <w:proofErr w:type="spellStart"/>
-            <w:r>
-              <w:rPr>
-                <w:rFonts w:asciiTheme="majorHAnsi" w:hAnsiTheme="majorHAnsi"/>
-              </w:rPr>
-              <w:t>u.first_name</w:t>
+            <w:proofErr w:type="gramStart"/>
+            <w:r>
+              <w:rPr>
+                <w:rFonts w:asciiTheme="majorHAnsi" w:hAnsiTheme="majorHAnsi"/>
+              </w:rPr>
+              <w:t>u.first</w:t>
+            </w:r>
+            <w:proofErr w:type="gramEnd"/>
+            <w:r>
+              <w:rPr>
+                <w:rFonts w:asciiTheme="majorHAnsi" w:hAnsiTheme="majorHAnsi"/>
+              </w:rPr>
+              <w:t>_name</w:t>
             </w:r>
             <w:proofErr w:type="spellEnd"/>
             <w:r>
@@ -5535,11 +5398,19 @@
               <w:t xml:space="preserve"> ON </w:t>
             </w:r>
             <w:proofErr w:type="spellStart"/>
-            <w:r>
-              <w:rPr>
-                <w:rFonts w:asciiTheme="majorHAnsi" w:hAnsiTheme="majorHAnsi"/>
-              </w:rPr>
-              <w:t>o.order_id</w:t>
+            <w:proofErr w:type="gramStart"/>
+            <w:r>
+              <w:rPr>
+                <w:rFonts w:asciiTheme="majorHAnsi" w:hAnsiTheme="majorHAnsi"/>
+              </w:rPr>
+              <w:t>o.order</w:t>
+            </w:r>
+            <w:proofErr w:type="gramEnd"/>
+            <w:r>
+              <w:rPr>
+                <w:rFonts w:asciiTheme="majorHAnsi" w:hAnsiTheme="majorHAnsi"/>
+              </w:rPr>
+              <w:t>_id</w:t>
             </w:r>
             <w:proofErr w:type="spellEnd"/>
             <w:r>
@@ -5584,11 +5455,19 @@
               <w:t xml:space="preserve">, </w:t>
             </w:r>
             <w:proofErr w:type="spellStart"/>
-            <w:r>
-              <w:rPr>
-                <w:rFonts w:asciiTheme="majorHAnsi" w:hAnsiTheme="majorHAnsi"/>
-              </w:rPr>
-              <w:t>u.first_name</w:t>
+            <w:proofErr w:type="gramStart"/>
+            <w:r>
+              <w:rPr>
+                <w:rFonts w:asciiTheme="majorHAnsi" w:hAnsiTheme="majorHAnsi"/>
+              </w:rPr>
+              <w:t>u.first</w:t>
+            </w:r>
+            <w:proofErr w:type="gramEnd"/>
+            <w:r>
+              <w:rPr>
+                <w:rFonts w:asciiTheme="majorHAnsi" w:hAnsiTheme="majorHAnsi"/>
+              </w:rPr>
+              <w:t>_name</w:t>
             </w:r>
             <w:proofErr w:type="spellEnd"/>
             <w:r>
@@ -5651,7 +5530,6 @@
             <w:r>
               <w:rPr>
                 <w:rFonts w:asciiTheme="majorHAnsi" w:hAnsiTheme="majorHAnsi"/>
-                <w:noProof/>
               </w:rPr>
               <w:drawing>
                 <wp:inline distT="0" distB="0" distL="0" distR="0" wp14:anchorId="2EC3903F" wp14:editId="1F817B7C">
@@ -5669,7 +5547,7 @@
                           <pic:cNvPicPr/>
                         </pic:nvPicPr>
                         <pic:blipFill>
-                          <a:blip r:embed="rId23"/>
+                          <a:blip r:embed="rId22"/>
                           <a:stretch>
                             <a:fillRect/>
                           </a:stretch>
@@ -6163,7 +6041,6 @@
   <w:style w:type="paragraph" w:default="1" w:styleId="Normal">
     <w:name w:val="Normal"/>
     <w:qFormat/>
-    <w:rsid w:val="003C1D99"/>
   </w:style>
   <w:style w:type="paragraph" w:styleId="Heading1">
     <w:name w:val="heading 1"/>

</xml_diff>